<commit_message>
Add test examples for billing, activations and field addresses
</commit_message>
<xml_diff>
--- a/django/camac/document/tests/data/template_result.docx
+++ b/django/camac/document/tests/data/template_result.docx
@@ -7,7 +7,7 @@
         <w:pStyle w:val="Heading2"/>
         <w:numPr>
           <w:ilvl w:val="1"/>
-          <w:numId w:val="1"/>
+          <w:numId w:val="2"/>
         </w:numPr>
         <w:spacing w:before="200" w:after="120"/>
         <w:ind w:left="0" w:hanging="0"/>
@@ -17,7 +17,7 @@
       </w:pPr>
       <w:r>
         <w:rPr>
-          <w:lang w:val="de-CH"/>
+          <w:lang w:val="de-CH" w:eastAsia="zh-CN" w:bidi="hi-IN"/>
         </w:rPr>
         <w:t>Camac Vorlage – Beispiele</w:t>
       </w:r>
@@ -27,7 +27,7 @@
         <w:pStyle w:val="Heading2"/>
         <w:numPr>
           <w:ilvl w:val="1"/>
-          <w:numId w:val="1"/>
+          <w:numId w:val="2"/>
         </w:numPr>
         <w:ind w:left="0" w:hanging="0"/>
         <w:rPr>
@@ -36,7 +36,7 @@
       </w:pPr>
       <w:r>
         <w:rPr>
-          <w:lang w:val="de-CH"/>
+          <w:lang w:val="de-CH" w:eastAsia="zh-CN" w:bidi="hi-IN"/>
         </w:rPr>
         <w:t>Einzelne Werte</w:t>
       </w:r>
@@ -50,7 +50,7 @@
       </w:pPr>
       <w:r>
         <w:rPr>
-          <w:lang w:val="de-CH"/>
+          <w:lang w:val="de-CH" w:eastAsia="zh-CN" w:bidi="hi-IN"/>
         </w:rPr>
         <w:t>Dossier: 11-18-011</w:t>
       </w:r>
@@ -65,7 +65,7 @@
       </w:pPr>
       <w:r>
         <w:rPr>
-          <w:lang w:val="de-CH"/>
+          <w:lang w:val="de-CH" w:eastAsia="zh-CN" w:bidi="hi-IN"/>
         </w:rPr>
         <w:t>Gemeinde: Schwyz</w:t>
       </w:r>
@@ -80,7 +80,7 @@
       </w:pPr>
       <w:r>
         <w:rPr>
-          <w:lang w:val="de-CH"/>
+          <w:lang w:val="de-CH" w:eastAsia="zh-CN" w:bidi="hi-IN"/>
         </w:rPr>
         <w:t>Art der befestigten Fläche: Lagerplatz</w:t>
       </w:r>
@@ -90,7 +90,7 @@
         <w:pStyle w:val="Heading2"/>
         <w:numPr>
           <w:ilvl w:val="1"/>
-          <w:numId w:val="1"/>
+          <w:numId w:val="2"/>
         </w:numPr>
         <w:ind w:left="0" w:hanging="0"/>
         <w:rPr>
@@ -99,15 +99,9 @@
       </w:pPr>
       <w:r>
         <w:rPr>
-          <w:lang w:val="de-CH"/>
+          <w:lang w:val="de-CH" w:eastAsia="zh-CN" w:bidi="hi-IN"/>
         </w:rPr>
-        <w:t>Liste</w:t>
-      </w:r>
-      <w:r>
-        <w:rPr>
-          <w:lang w:val="de-CH"/>
-        </w:rPr>
-        <w:t>n</w:t>
+        <w:t>Listen</w:t>
       </w:r>
     </w:p>
     <w:p>
@@ -119,7 +113,7 @@
       </w:pPr>
       <w:r>
         <w:rPr>
-          <w:lang w:val="de-CH"/>
+          <w:lang w:val="de-CH" w:eastAsia="zh-CN" w:bidi="hi-IN"/>
         </w:rPr>
         <w:t>Kategorie des Vorhabens:</w:t>
       </w:r>
@@ -129,7 +123,7 @@
         <w:pStyle w:val="Normal"/>
         <w:numPr>
           <w:ilvl w:val="0"/>
-          <w:numId w:val="2"/>
+          <w:numId w:val="3"/>
         </w:numPr>
         <w:rPr>
           <w:lang w:val="de-CH"/>
@@ -137,7 +131,7 @@
       </w:pPr>
       <w:r>
         <w:rPr>
-          <w:lang w:val="de-CH"/>
+          <w:lang w:val="de-CH" w:eastAsia="zh-CN" w:bidi="hi-IN"/>
         </w:rPr>
         <w:t>Anlage(n)</w:t>
       </w:r>
@@ -147,7 +141,7 @@
         <w:pStyle w:val="Normal"/>
         <w:numPr>
           <w:ilvl w:val="0"/>
-          <w:numId w:val="2"/>
+          <w:numId w:val="3"/>
         </w:numPr>
         <w:rPr>
           <w:lang w:val="de-CH"/>
@@ -155,7 +149,7 @@
       </w:pPr>
       <w:r>
         <w:rPr>
-          <w:lang w:val="de-CH"/>
+          <w:lang w:val="de-CH" w:eastAsia="zh-CN" w:bidi="hi-IN"/>
         </w:rPr>
         <w:t>Baute(n)</w:t>
       </w:r>
@@ -165,89 +159,235 @@
         <w:pStyle w:val="Heading2"/>
         <w:numPr>
           <w:ilvl w:val="1"/>
-          <w:numId w:val="1"/>
+          <w:numId w:val="2"/>
         </w:numPr>
         <w:ind w:left="0" w:hanging="0"/>
+        <w:rPr>
+          <w:lang w:val="de-CH" w:eastAsia="zh-CN" w:bidi="hi-IN"/>
+        </w:rPr>
+      </w:pPr>
+      <w:r>
+        <w:rPr>
+          <w:lang w:val="de-CH" w:eastAsia="zh-CN" w:bidi="hi-IN"/>
+        </w:rPr>
+        <w:t>Tabellen</w:t>
+      </w:r>
+    </w:p>
+    <w:p>
+      <w:pPr>
+        <w:pStyle w:val="Heading3"/>
+        <w:numPr>
+          <w:ilvl w:val="1"/>
+          <w:numId w:val="2"/>
+        </w:numPr>
         <w:rPr/>
       </w:pPr>
       <w:r>
         <w:rPr/>
-        <w:t>Tabellen</w:t>
+        <w:t>Grundeigentümerschaft</w:t>
       </w:r>
     </w:p>
     <w:tbl>
       <w:tblPr>
         <w:tblW w:w="9638" w:type="dxa"/>
         <w:jc w:val="left"/>
-        <w:tblInd w:w="55" w:type="dxa"/>
+        <w:tblInd w:w="53" w:type="dxa"/>
         <w:tblBorders>
-          <w:top w:val="single" w:sz="2" w:space="0" w:color="000000"/>
-          <w:left w:val="single" w:sz="2" w:space="0" w:color="000000"/>
-          <w:bottom w:val="single" w:sz="2" w:space="0" w:color="000000"/>
-          <w:insideH w:val="single" w:sz="2" w:space="0" w:color="000000"/>
+          <w:top w:val="single" w:sz="2" w:space="0" w:color="000001"/>
+          <w:left w:val="single" w:sz="2" w:space="0" w:color="000001"/>
+          <w:bottom w:val="single" w:sz="2" w:space="0" w:color="000001"/>
+          <w:insideH w:val="single" w:sz="2" w:space="0" w:color="000001"/>
         </w:tblBorders>
         <w:tblCellMar>
           <w:top w:w="55" w:type="dxa"/>
-          <w:left w:w="54" w:type="dxa"/>
+          <w:left w:w="51" w:type="dxa"/>
           <w:bottom w:w="55" w:type="dxa"/>
           <w:right w:w="55" w:type="dxa"/>
         </w:tblCellMar>
       </w:tblPr>
       <w:tblGrid>
-        <w:gridCol w:w="4819"/>
-        <w:gridCol w:w="4819"/>
+        <w:gridCol w:w="1013"/>
+        <w:gridCol w:w="1865"/>
+        <w:gridCol w:w="1444"/>
+        <w:gridCol w:w="1800"/>
+        <w:gridCol w:w="1884"/>
+        <w:gridCol w:w="1631"/>
       </w:tblGrid>
       <w:tr>
         <w:trPr/>
         <w:tc>
           <w:tcPr>
-            <w:tcW w:w="4819" w:type="dxa"/>
-            <w:tcBorders>
-              <w:top w:val="single" w:sz="2" w:space="0" w:color="000000"/>
-              <w:left w:val="single" w:sz="2" w:space="0" w:color="000000"/>
-              <w:bottom w:val="single" w:sz="2" w:space="0" w:color="000000"/>
-              <w:insideH w:val="single" w:sz="2" w:space="0" w:color="000000"/>
-            </w:tcBorders>
-            <w:shd w:fill="auto" w:val="clear"/>
-            <w:tcMar>
-              <w:left w:w="54" w:type="dxa"/>
+            <w:tcW w:w="1013" w:type="dxa"/>
+            <w:tcBorders>
+              <w:top w:val="single" w:sz="2" w:space="0" w:color="000001"/>
+              <w:left w:val="single" w:sz="2" w:space="0" w:color="000001"/>
+              <w:bottom w:val="single" w:sz="2" w:space="0" w:color="000001"/>
+              <w:insideH w:val="single" w:sz="2" w:space="0" w:color="000001"/>
+            </w:tcBorders>
+            <w:shd w:fill="auto" w:val="clear"/>
+            <w:tcMar>
+              <w:left w:w="51" w:type="dxa"/>
             </w:tcMar>
           </w:tcPr>
           <w:p>
             <w:pPr>
               <w:pStyle w:val="TableHeading"/>
-              <w:rPr/>
-            </w:pPr>
-            <w:r>
-              <w:rPr/>
+              <w:rPr>
+                <w:lang w:val="de-CH" w:eastAsia="zh-CN" w:bidi="hi-IN"/>
+              </w:rPr>
+            </w:pPr>
+            <w:r>
+              <w:rPr>
+                <w:lang w:val="de-CH" w:eastAsia="zh-CN" w:bidi="hi-IN"/>
+              </w:rPr>
+              <w:t>Firma</w:t>
+            </w:r>
+          </w:p>
+        </w:tc>
+        <w:tc>
+          <w:tcPr>
+            <w:tcW w:w="1865" w:type="dxa"/>
+            <w:tcBorders>
+              <w:top w:val="single" w:sz="2" w:space="0" w:color="000001"/>
+              <w:left w:val="single" w:sz="2" w:space="0" w:color="000001"/>
+              <w:bottom w:val="single" w:sz="2" w:space="0" w:color="000001"/>
+              <w:insideH w:val="single" w:sz="2" w:space="0" w:color="000001"/>
+            </w:tcBorders>
+            <w:shd w:fill="auto" w:val="clear"/>
+            <w:tcMar>
+              <w:left w:w="51" w:type="dxa"/>
+            </w:tcMar>
+          </w:tcPr>
+          <w:p>
+            <w:pPr>
+              <w:pStyle w:val="TableHeading"/>
+              <w:rPr>
+                <w:lang w:val="de-CH" w:eastAsia="zh-CN" w:bidi="hi-IN"/>
+              </w:rPr>
+            </w:pPr>
+            <w:r>
+              <w:rPr>
+                <w:lang w:val="de-CH" w:eastAsia="zh-CN" w:bidi="hi-IN"/>
+              </w:rPr>
               <w:t>Name, Vorname</w:t>
             </w:r>
           </w:p>
         </w:tc>
         <w:tc>
           <w:tcPr>
-            <w:tcW w:w="4819" w:type="dxa"/>
-            <w:tcBorders>
-              <w:top w:val="single" w:sz="2" w:space="0" w:color="000000"/>
-              <w:left w:val="single" w:sz="2" w:space="0" w:color="000000"/>
-              <w:bottom w:val="single" w:sz="2" w:space="0" w:color="000000"/>
-              <w:right w:val="single" w:sz="2" w:space="0" w:color="000000"/>
-              <w:insideH w:val="single" w:sz="2" w:space="0" w:color="000000"/>
-              <w:insideV w:val="single" w:sz="2" w:space="0" w:color="000000"/>
-            </w:tcBorders>
-            <w:shd w:fill="auto" w:val="clear"/>
-            <w:tcMar>
-              <w:left w:w="54" w:type="dxa"/>
+            <w:tcW w:w="1444" w:type="dxa"/>
+            <w:tcBorders>
+              <w:top w:val="single" w:sz="2" w:space="0" w:color="000001"/>
+              <w:left w:val="single" w:sz="2" w:space="0" w:color="000001"/>
+              <w:bottom w:val="single" w:sz="2" w:space="0" w:color="000001"/>
+              <w:insideH w:val="single" w:sz="2" w:space="0" w:color="000001"/>
+            </w:tcBorders>
+            <w:shd w:fill="auto" w:val="clear"/>
+            <w:tcMar>
+              <w:left w:w="51" w:type="dxa"/>
             </w:tcMar>
           </w:tcPr>
           <w:p>
             <w:pPr>
               <w:pStyle w:val="TableHeading"/>
-              <w:rPr/>
-            </w:pPr>
-            <w:r>
-              <w:rPr/>
-              <w:t>Firma</w:t>
+              <w:rPr>
+                <w:lang w:val="de-CH" w:eastAsia="zh-CN" w:bidi="hi-IN"/>
+              </w:rPr>
+            </w:pPr>
+            <w:r>
+              <w:rPr>
+                <w:lang w:val="de-CH" w:eastAsia="zh-CN" w:bidi="hi-IN"/>
+              </w:rPr>
+              <w:t>Strasse, Nr.</w:t>
+            </w:r>
+          </w:p>
+        </w:tc>
+        <w:tc>
+          <w:tcPr>
+            <w:tcW w:w="1800" w:type="dxa"/>
+            <w:tcBorders>
+              <w:top w:val="single" w:sz="2" w:space="0" w:color="000001"/>
+              <w:left w:val="single" w:sz="2" w:space="0" w:color="000001"/>
+              <w:bottom w:val="single" w:sz="2" w:space="0" w:color="000001"/>
+              <w:insideH w:val="single" w:sz="2" w:space="0" w:color="000001"/>
+            </w:tcBorders>
+            <w:shd w:fill="auto" w:val="clear"/>
+            <w:tcMar>
+              <w:left w:w="51" w:type="dxa"/>
+            </w:tcMar>
+          </w:tcPr>
+          <w:p>
+            <w:pPr>
+              <w:pStyle w:val="TableHeading"/>
+              <w:rPr>
+                <w:lang w:val="de-CH" w:eastAsia="zh-CN" w:bidi="hi-IN"/>
+              </w:rPr>
+            </w:pPr>
+            <w:r>
+              <w:rPr>
+                <w:lang w:val="de-CH" w:eastAsia="zh-CN" w:bidi="hi-IN"/>
+              </w:rPr>
+              <w:t>PLZ, Ort</w:t>
+            </w:r>
+          </w:p>
+        </w:tc>
+        <w:tc>
+          <w:tcPr>
+            <w:tcW w:w="1884" w:type="dxa"/>
+            <w:tcBorders>
+              <w:top w:val="single" w:sz="2" w:space="0" w:color="000001"/>
+              <w:left w:val="single" w:sz="2" w:space="0" w:color="000001"/>
+              <w:bottom w:val="single" w:sz="2" w:space="0" w:color="000001"/>
+              <w:insideH w:val="single" w:sz="2" w:space="0" w:color="000001"/>
+            </w:tcBorders>
+            <w:shd w:fill="auto" w:val="clear"/>
+            <w:tcMar>
+              <w:left w:w="51" w:type="dxa"/>
+            </w:tcMar>
+          </w:tcPr>
+          <w:p>
+            <w:pPr>
+              <w:pStyle w:val="TableHeading"/>
+              <w:rPr>
+                <w:lang w:val="de-CH" w:eastAsia="zh-CN" w:bidi="hi-IN"/>
+              </w:rPr>
+            </w:pPr>
+            <w:r>
+              <w:rPr>
+                <w:lang w:val="de-CH" w:eastAsia="zh-CN" w:bidi="hi-IN"/>
+              </w:rPr>
+              <w:t>E-Mail</w:t>
+            </w:r>
+          </w:p>
+        </w:tc>
+        <w:tc>
+          <w:tcPr>
+            <w:tcW w:w="1631" w:type="dxa"/>
+            <w:tcBorders>
+              <w:top w:val="single" w:sz="2" w:space="0" w:color="000001"/>
+              <w:left w:val="single" w:sz="2" w:space="0" w:color="000001"/>
+              <w:bottom w:val="single" w:sz="2" w:space="0" w:color="000001"/>
+              <w:right w:val="single" w:sz="2" w:space="0" w:color="000001"/>
+              <w:insideH w:val="single" w:sz="2" w:space="0" w:color="000001"/>
+              <w:insideV w:val="single" w:sz="2" w:space="0" w:color="000001"/>
+            </w:tcBorders>
+            <w:shd w:fill="auto" w:val="clear"/>
+            <w:tcMar>
+              <w:left w:w="51" w:type="dxa"/>
+            </w:tcMar>
+          </w:tcPr>
+          <w:p>
+            <w:pPr>
+              <w:pStyle w:val="TableHeading"/>
+              <w:rPr>
+                <w:lang w:val="de-CH" w:eastAsia="zh-CN" w:bidi="hi-IN"/>
+              </w:rPr>
+            </w:pPr>
+            <w:r>
+              <w:rPr>
+                <w:lang w:val="de-CH" w:eastAsia="zh-CN" w:bidi="hi-IN"/>
+              </w:rPr>
+              <w:t>Tel. Nr.</w:t>
             </w:r>
           </w:p>
         </w:tc>
@@ -256,53 +396,179 @@
         <w:trPr/>
         <w:tc>
           <w:tcPr>
-            <w:tcW w:w="4819" w:type="dxa"/>
-            <w:tcBorders>
-              <w:left w:val="single" w:sz="2" w:space="0" w:color="000000"/>
-              <w:bottom w:val="single" w:sz="2" w:space="0" w:color="000000"/>
-              <w:insideH w:val="single" w:sz="2" w:space="0" w:color="000000"/>
-            </w:tcBorders>
-            <w:shd w:fill="auto" w:val="clear"/>
-            <w:tcMar>
-              <w:left w:w="54" w:type="dxa"/>
-            </w:tcMar>
-          </w:tcPr>
-          <w:p>
-            <w:pPr>
-              <w:pStyle w:val="TableContents"/>
-              <w:rPr/>
+            <w:tcW w:w="1013" w:type="dxa"/>
+            <w:tcBorders>
+              <w:top w:val="single" w:sz="2" w:space="0" w:color="000001"/>
+              <w:left w:val="single" w:sz="2" w:space="0" w:color="000001"/>
+              <w:bottom w:val="single" w:sz="2" w:space="0" w:color="000001"/>
+              <w:insideH w:val="single" w:sz="2" w:space="0" w:color="000001"/>
+            </w:tcBorders>
+            <w:shd w:fill="auto" w:val="clear"/>
+            <w:tcMar>
+              <w:left w:w="51" w:type="dxa"/>
+            </w:tcMar>
+          </w:tcPr>
+          <w:p>
+            <w:pPr>
+              <w:pStyle w:val="TableContents"/>
+              <w:rPr>
+                <w:lang w:val="de-CH" w:eastAsia="zh-CN" w:bidi="hi-IN"/>
+              </w:rPr>
             </w:pPr>
             <w:bookmarkStart w:id="0" w:name="__DdeLink__836_1620457326"/>
             <w:bookmarkEnd w:id="0"/>
             <w:r>
-              <w:rPr/>
+              <w:rPr>
+                <w:lang w:val="de-CH" w:eastAsia="zh-CN" w:bidi="hi-IN"/>
+              </w:rPr>
+              <w:t>Firma Muster</w:t>
+            </w:r>
+          </w:p>
+        </w:tc>
+        <w:tc>
+          <w:tcPr>
+            <w:tcW w:w="1865" w:type="dxa"/>
+            <w:tcBorders>
+              <w:top w:val="single" w:sz="2" w:space="0" w:color="000001"/>
+              <w:left w:val="single" w:sz="2" w:space="0" w:color="000001"/>
+              <w:bottom w:val="single" w:sz="2" w:space="0" w:color="000001"/>
+              <w:insideH w:val="single" w:sz="2" w:space="0" w:color="000001"/>
+            </w:tcBorders>
+            <w:shd w:fill="auto" w:val="clear"/>
+            <w:tcMar>
+              <w:left w:w="51" w:type="dxa"/>
+            </w:tcMar>
+          </w:tcPr>
+          <w:p>
+            <w:pPr>
+              <w:pStyle w:val="TableContents"/>
+              <w:rPr>
+                <w:lang w:val="de-CH" w:eastAsia="zh-CN" w:bidi="hi-IN"/>
+              </w:rPr>
+            </w:pPr>
+            <w:r>
+              <w:rPr>
+                <w:lang w:val="de-CH" w:eastAsia="zh-CN" w:bidi="hi-IN"/>
+              </w:rPr>
               <w:t>Hans Muster</w:t>
             </w:r>
           </w:p>
         </w:tc>
         <w:tc>
           <w:tcPr>
-            <w:tcW w:w="4819" w:type="dxa"/>
-            <w:tcBorders>
-              <w:left w:val="single" w:sz="2" w:space="0" w:color="000000"/>
-              <w:bottom w:val="single" w:sz="2" w:space="0" w:color="000000"/>
-              <w:right w:val="single" w:sz="2" w:space="0" w:color="000000"/>
-              <w:insideH w:val="single" w:sz="2" w:space="0" w:color="000000"/>
-              <w:insideV w:val="single" w:sz="2" w:space="0" w:color="000000"/>
-            </w:tcBorders>
-            <w:shd w:fill="auto" w:val="clear"/>
-            <w:tcMar>
-              <w:left w:w="54" w:type="dxa"/>
-            </w:tcMar>
-          </w:tcPr>
-          <w:p>
-            <w:pPr>
-              <w:pStyle w:val="TableContents"/>
-              <w:rPr/>
-            </w:pPr>
-            <w:r>
-              <w:rPr/>
-              <w:t>Firma Muster</w:t>
+            <w:tcW w:w="1444" w:type="dxa"/>
+            <w:tcBorders>
+              <w:top w:val="single" w:sz="2" w:space="0" w:color="000001"/>
+              <w:left w:val="single" w:sz="2" w:space="0" w:color="000001"/>
+              <w:bottom w:val="single" w:sz="2" w:space="0" w:color="000001"/>
+              <w:insideH w:val="single" w:sz="2" w:space="0" w:color="000001"/>
+            </w:tcBorders>
+            <w:shd w:fill="auto" w:val="clear"/>
+            <w:tcMar>
+              <w:left w:w="51" w:type="dxa"/>
+            </w:tcMar>
+          </w:tcPr>
+          <w:p>
+            <w:pPr>
+              <w:pStyle w:val="TableContents"/>
+              <w:rPr>
+                <w:lang w:val="de-CH" w:eastAsia="zh-CN" w:bidi="hi-IN"/>
+              </w:rPr>
+            </w:pPr>
+            <w:r>
+              <w:rPr>
+                <w:lang w:val="de-CH" w:eastAsia="zh-CN" w:bidi="hi-IN"/>
+              </w:rPr>
+              <w:t>Beispiel Strasse</w:t>
+            </w:r>
+          </w:p>
+        </w:tc>
+        <w:tc>
+          <w:tcPr>
+            <w:tcW w:w="1800" w:type="dxa"/>
+            <w:tcBorders>
+              <w:top w:val="single" w:sz="2" w:space="0" w:color="000001"/>
+              <w:left w:val="single" w:sz="2" w:space="0" w:color="000001"/>
+              <w:bottom w:val="single" w:sz="2" w:space="0" w:color="000001"/>
+              <w:insideH w:val="single" w:sz="2" w:space="0" w:color="000001"/>
+            </w:tcBorders>
+            <w:shd w:fill="auto" w:val="clear"/>
+            <w:tcMar>
+              <w:left w:w="51" w:type="dxa"/>
+            </w:tcMar>
+          </w:tcPr>
+          <w:p>
+            <w:pPr>
+              <w:pStyle w:val="TableContents"/>
+              <w:rPr>
+                <w:lang w:val="de-CH" w:eastAsia="zh-CN" w:bidi="hi-IN"/>
+              </w:rPr>
+            </w:pPr>
+            <w:r>
+              <w:rPr>
+                <w:lang w:val="de-CH" w:eastAsia="zh-CN" w:bidi="hi-IN"/>
+              </w:rPr>
+              <w:t>0000 Ort</w:t>
+            </w:r>
+          </w:p>
+        </w:tc>
+        <w:tc>
+          <w:tcPr>
+            <w:tcW w:w="1884" w:type="dxa"/>
+            <w:tcBorders>
+              <w:top w:val="single" w:sz="2" w:space="0" w:color="000001"/>
+              <w:left w:val="single" w:sz="2" w:space="0" w:color="000001"/>
+              <w:bottom w:val="single" w:sz="2" w:space="0" w:color="000001"/>
+              <w:insideH w:val="single" w:sz="2" w:space="0" w:color="000001"/>
+            </w:tcBorders>
+            <w:shd w:fill="auto" w:val="clear"/>
+            <w:tcMar>
+              <w:left w:w="51" w:type="dxa"/>
+            </w:tcMar>
+          </w:tcPr>
+          <w:p>
+            <w:pPr>
+              <w:pStyle w:val="TableContents"/>
+              <w:rPr>
+                <w:lang w:val="de-CH" w:eastAsia="zh-CN" w:bidi="hi-IN"/>
+              </w:rPr>
+            </w:pPr>
+            <w:r>
+              <w:rPr>
+                <w:lang w:val="de-CH" w:eastAsia="zh-CN" w:bidi="hi-IN"/>
+              </w:rPr>
+              <w:t>email@example.com</w:t>
+            </w:r>
+          </w:p>
+        </w:tc>
+        <w:tc>
+          <w:tcPr>
+            <w:tcW w:w="1631" w:type="dxa"/>
+            <w:tcBorders>
+              <w:top w:val="single" w:sz="2" w:space="0" w:color="000001"/>
+              <w:left w:val="single" w:sz="2" w:space="0" w:color="000001"/>
+              <w:bottom w:val="single" w:sz="2" w:space="0" w:color="000001"/>
+              <w:right w:val="single" w:sz="2" w:space="0" w:color="000001"/>
+              <w:insideH w:val="single" w:sz="2" w:space="0" w:color="000001"/>
+              <w:insideV w:val="single" w:sz="2" w:space="0" w:color="000001"/>
+            </w:tcBorders>
+            <w:shd w:fill="auto" w:val="clear"/>
+            <w:tcMar>
+              <w:left w:w="51" w:type="dxa"/>
+            </w:tcMar>
+          </w:tcPr>
+          <w:p>
+            <w:pPr>
+              <w:pStyle w:val="TableContents"/>
+              <w:rPr>
+                <w:lang w:val="de-CH" w:eastAsia="zh-CN" w:bidi="hi-IN"/>
+              </w:rPr>
+            </w:pPr>
+            <w:r>
+              <w:rPr>
+                <w:lang w:val="de-CH" w:eastAsia="zh-CN" w:bidi="hi-IN"/>
+              </w:rPr>
+              <w:t>000 000 00 00</w:t>
             </w:r>
           </w:p>
         </w:tc>
@@ -311,53 +577,179 @@
         <w:trPr/>
         <w:tc>
           <w:tcPr>
-            <w:tcW w:w="4819" w:type="dxa"/>
-            <w:tcBorders>
-              <w:left w:val="single" w:sz="2" w:space="0" w:color="000000"/>
-              <w:bottom w:val="single" w:sz="2" w:space="0" w:color="000000"/>
-              <w:insideH w:val="single" w:sz="2" w:space="0" w:color="000000"/>
-            </w:tcBorders>
-            <w:shd w:fill="auto" w:val="clear"/>
-            <w:tcMar>
-              <w:left w:w="54" w:type="dxa"/>
-            </w:tcMar>
-          </w:tcPr>
-          <w:p>
-            <w:pPr>
-              <w:pStyle w:val="TableContents"/>
-              <w:rPr/>
+            <w:tcW w:w="1013" w:type="dxa"/>
+            <w:tcBorders>
+              <w:top w:val="single" w:sz="2" w:space="0" w:color="000001"/>
+              <w:left w:val="single" w:sz="2" w:space="0" w:color="000001"/>
+              <w:bottom w:val="single" w:sz="2" w:space="0" w:color="000001"/>
+              <w:insideH w:val="single" w:sz="2" w:space="0" w:color="000001"/>
+            </w:tcBorders>
+            <w:shd w:fill="auto" w:val="clear"/>
+            <w:tcMar>
+              <w:left w:w="51" w:type="dxa"/>
+            </w:tcMar>
+          </w:tcPr>
+          <w:p>
+            <w:pPr>
+              <w:pStyle w:val="TableContents"/>
+              <w:rPr>
+                <w:lang w:val="de-CH" w:eastAsia="zh-CN" w:bidi="hi-IN"/>
+              </w:rPr>
             </w:pPr>
             <w:bookmarkStart w:id="0" w:name="__DdeLink__836_1620457326"/>
             <w:bookmarkEnd w:id="0"/>
             <w:r>
-              <w:rPr/>
+              <w:rPr>
+                <w:lang w:val="de-CH" w:eastAsia="zh-CN" w:bidi="hi-IN"/>
+              </w:rPr>
+              <w:t>Firma Beispiel</w:t>
+            </w:r>
+          </w:p>
+        </w:tc>
+        <w:tc>
+          <w:tcPr>
+            <w:tcW w:w="1865" w:type="dxa"/>
+            <w:tcBorders>
+              <w:top w:val="single" w:sz="2" w:space="0" w:color="000001"/>
+              <w:left w:val="single" w:sz="2" w:space="0" w:color="000001"/>
+              <w:bottom w:val="single" w:sz="2" w:space="0" w:color="000001"/>
+              <w:insideH w:val="single" w:sz="2" w:space="0" w:color="000001"/>
+            </w:tcBorders>
+            <w:shd w:fill="auto" w:val="clear"/>
+            <w:tcMar>
+              <w:left w:w="51" w:type="dxa"/>
+            </w:tcMar>
+          </w:tcPr>
+          <w:p>
+            <w:pPr>
+              <w:pStyle w:val="TableContents"/>
+              <w:rPr>
+                <w:lang w:val="de-CH" w:eastAsia="zh-CN" w:bidi="hi-IN"/>
+              </w:rPr>
+            </w:pPr>
+            <w:r>
+              <w:rPr>
+                <w:lang w:val="de-CH" w:eastAsia="zh-CN" w:bidi="hi-IN"/>
+              </w:rPr>
               <w:t>Hans Beispiel</w:t>
             </w:r>
           </w:p>
         </w:tc>
         <w:tc>
           <w:tcPr>
-            <w:tcW w:w="4819" w:type="dxa"/>
-            <w:tcBorders>
-              <w:left w:val="single" w:sz="2" w:space="0" w:color="000000"/>
-              <w:bottom w:val="single" w:sz="2" w:space="0" w:color="000000"/>
-              <w:right w:val="single" w:sz="2" w:space="0" w:color="000000"/>
-              <w:insideH w:val="single" w:sz="2" w:space="0" w:color="000000"/>
-              <w:insideV w:val="single" w:sz="2" w:space="0" w:color="000000"/>
-            </w:tcBorders>
-            <w:shd w:fill="auto" w:val="clear"/>
-            <w:tcMar>
-              <w:left w:w="54" w:type="dxa"/>
-            </w:tcMar>
-          </w:tcPr>
-          <w:p>
-            <w:pPr>
-              <w:pStyle w:val="TableContents"/>
-              <w:rPr/>
-            </w:pPr>
-            <w:r>
-              <w:rPr/>
-              <w:t>Firma Beispiel</w:t>
+            <w:tcW w:w="1444" w:type="dxa"/>
+            <w:tcBorders>
+              <w:top w:val="single" w:sz="2" w:space="0" w:color="000001"/>
+              <w:left w:val="single" w:sz="2" w:space="0" w:color="000001"/>
+              <w:bottom w:val="single" w:sz="2" w:space="0" w:color="000001"/>
+              <w:insideH w:val="single" w:sz="2" w:space="0" w:color="000001"/>
+            </w:tcBorders>
+            <w:shd w:fill="auto" w:val="clear"/>
+            <w:tcMar>
+              <w:left w:w="51" w:type="dxa"/>
+            </w:tcMar>
+          </w:tcPr>
+          <w:p>
+            <w:pPr>
+              <w:pStyle w:val="TableContents"/>
+              <w:rPr>
+                <w:lang w:val="de-CH" w:eastAsia="zh-CN" w:bidi="hi-IN"/>
+              </w:rPr>
+            </w:pPr>
+            <w:r>
+              <w:rPr>
+                <w:lang w:val="de-CH" w:eastAsia="zh-CN" w:bidi="hi-IN"/>
+              </w:rPr>
+              <w:t/>
+            </w:r>
+          </w:p>
+        </w:tc>
+        <w:tc>
+          <w:tcPr>
+            <w:tcW w:w="1800" w:type="dxa"/>
+            <w:tcBorders>
+              <w:top w:val="single" w:sz="2" w:space="0" w:color="000001"/>
+              <w:left w:val="single" w:sz="2" w:space="0" w:color="000001"/>
+              <w:bottom w:val="single" w:sz="2" w:space="0" w:color="000001"/>
+              <w:insideH w:val="single" w:sz="2" w:space="0" w:color="000001"/>
+            </w:tcBorders>
+            <w:shd w:fill="auto" w:val="clear"/>
+            <w:tcMar>
+              <w:left w:w="51" w:type="dxa"/>
+            </w:tcMar>
+          </w:tcPr>
+          <w:p>
+            <w:pPr>
+              <w:pStyle w:val="TableContents"/>
+              <w:rPr>
+                <w:lang w:val="de-CH" w:eastAsia="zh-CN" w:bidi="hi-IN"/>
+              </w:rPr>
+            </w:pPr>
+            <w:r>
+              <w:rPr>
+                <w:lang w:val="de-CH" w:eastAsia="zh-CN" w:bidi="hi-IN"/>
+              </w:rPr>
+              <w:t/>
+            </w:r>
+          </w:p>
+        </w:tc>
+        <w:tc>
+          <w:tcPr>
+            <w:tcW w:w="1884" w:type="dxa"/>
+            <w:tcBorders>
+              <w:top w:val="single" w:sz="2" w:space="0" w:color="000001"/>
+              <w:left w:val="single" w:sz="2" w:space="0" w:color="000001"/>
+              <w:bottom w:val="single" w:sz="2" w:space="0" w:color="000001"/>
+              <w:insideH w:val="single" w:sz="2" w:space="0" w:color="000001"/>
+            </w:tcBorders>
+            <w:shd w:fill="auto" w:val="clear"/>
+            <w:tcMar>
+              <w:left w:w="51" w:type="dxa"/>
+            </w:tcMar>
+          </w:tcPr>
+          <w:p>
+            <w:pPr>
+              <w:pStyle w:val="TableContents"/>
+              <w:rPr>
+                <w:lang w:val="de-CH" w:eastAsia="zh-CN" w:bidi="hi-IN"/>
+              </w:rPr>
+            </w:pPr>
+            <w:r>
+              <w:rPr>
+                <w:lang w:val="de-CH" w:eastAsia="zh-CN" w:bidi="hi-IN"/>
+              </w:rPr>
+              <w:t/>
+            </w:r>
+          </w:p>
+        </w:tc>
+        <w:tc>
+          <w:tcPr>
+            <w:tcW w:w="1631" w:type="dxa"/>
+            <w:tcBorders>
+              <w:top w:val="single" w:sz="2" w:space="0" w:color="000001"/>
+              <w:left w:val="single" w:sz="2" w:space="0" w:color="000001"/>
+              <w:bottom w:val="single" w:sz="2" w:space="0" w:color="000001"/>
+              <w:right w:val="single" w:sz="2" w:space="0" w:color="000001"/>
+              <w:insideH w:val="single" w:sz="2" w:space="0" w:color="000001"/>
+              <w:insideV w:val="single" w:sz="2" w:space="0" w:color="000001"/>
+            </w:tcBorders>
+            <w:shd w:fill="auto" w:val="clear"/>
+            <w:tcMar>
+              <w:left w:w="51" w:type="dxa"/>
+            </w:tcMar>
+          </w:tcPr>
+          <w:p>
+            <w:pPr>
+              <w:pStyle w:val="TableContents"/>
+              <w:rPr>
+                <w:lang w:val="de-CH" w:eastAsia="zh-CN" w:bidi="hi-IN"/>
+              </w:rPr>
+            </w:pPr>
+            <w:r>
+              <w:rPr>
+                <w:lang w:val="de-CH" w:eastAsia="zh-CN" w:bidi="hi-IN"/>
+              </w:rPr>
+              <w:t/>
             </w:r>
           </w:p>
         </w:tc>
@@ -365,8 +757,1155 @@
     </w:tbl>
     <w:p>
       <w:pPr>
-        <w:pStyle w:val="TextBody"/>
-        <w:spacing w:before="0" w:after="140"/>
+        <w:pStyle w:val="Heading3"/>
+        <w:rPr/>
+      </w:pPr>
+      <w:r>
+        <w:rPr/>
+        <w:t>Bauherrschaft</w:t>
+      </w:r>
+    </w:p>
+    <w:tbl>
+      <w:tblPr>
+        <w:tblW w:w="9638" w:type="dxa"/>
+        <w:jc w:val="left"/>
+        <w:tblInd w:w="53" w:type="dxa"/>
+        <w:tblBorders>
+          <w:top w:val="single" w:sz="2" w:space="0" w:color="000001"/>
+          <w:left w:val="single" w:sz="2" w:space="0" w:color="000001"/>
+          <w:bottom w:val="single" w:sz="2" w:space="0" w:color="000001"/>
+          <w:insideH w:val="single" w:sz="2" w:space="0" w:color="000001"/>
+        </w:tblBorders>
+        <w:tblCellMar>
+          <w:top w:w="55" w:type="dxa"/>
+          <w:left w:w="51" w:type="dxa"/>
+          <w:bottom w:w="55" w:type="dxa"/>
+          <w:right w:w="55" w:type="dxa"/>
+        </w:tblCellMar>
+      </w:tblPr>
+      <w:tblGrid>
+        <w:gridCol w:w="1013"/>
+        <w:gridCol w:w="1865"/>
+        <w:gridCol w:w="1444"/>
+        <w:gridCol w:w="1800"/>
+        <w:gridCol w:w="1884"/>
+        <w:gridCol w:w="1632"/>
+      </w:tblGrid>
+      <w:tr>
+        <w:trPr/>
+        <w:tc>
+          <w:tcPr>
+            <w:tcW w:w="1013" w:type="dxa"/>
+            <w:tcBorders>
+              <w:top w:val="single" w:sz="2" w:space="0" w:color="000001"/>
+              <w:left w:val="single" w:sz="2" w:space="0" w:color="000001"/>
+              <w:bottom w:val="single" w:sz="2" w:space="0" w:color="000001"/>
+              <w:insideH w:val="single" w:sz="2" w:space="0" w:color="000001"/>
+            </w:tcBorders>
+            <w:shd w:fill="auto" w:val="clear"/>
+            <w:tcMar>
+              <w:left w:w="51" w:type="dxa"/>
+            </w:tcMar>
+          </w:tcPr>
+          <w:p>
+            <w:pPr>
+              <w:pStyle w:val="TableHeading"/>
+              <w:rPr>
+                <w:lang w:val="de-CH" w:eastAsia="zh-CN" w:bidi="hi-IN"/>
+              </w:rPr>
+            </w:pPr>
+            <w:r>
+              <w:rPr>
+                <w:lang w:val="de-CH" w:eastAsia="zh-CN" w:bidi="hi-IN"/>
+              </w:rPr>
+              <w:t>Firma</w:t>
+            </w:r>
+          </w:p>
+        </w:tc>
+        <w:tc>
+          <w:tcPr>
+            <w:tcW w:w="1865" w:type="dxa"/>
+            <w:tcBorders>
+              <w:top w:val="single" w:sz="2" w:space="0" w:color="000001"/>
+              <w:left w:val="single" w:sz="2" w:space="0" w:color="000001"/>
+              <w:bottom w:val="single" w:sz="2" w:space="0" w:color="000001"/>
+              <w:insideH w:val="single" w:sz="2" w:space="0" w:color="000001"/>
+            </w:tcBorders>
+            <w:shd w:fill="auto" w:val="clear"/>
+            <w:tcMar>
+              <w:left w:w="51" w:type="dxa"/>
+            </w:tcMar>
+          </w:tcPr>
+          <w:p>
+            <w:pPr>
+              <w:pStyle w:val="TableHeading"/>
+              <w:rPr>
+                <w:lang w:val="de-CH" w:eastAsia="zh-CN" w:bidi="hi-IN"/>
+              </w:rPr>
+            </w:pPr>
+            <w:r>
+              <w:rPr>
+                <w:lang w:val="de-CH" w:eastAsia="zh-CN" w:bidi="hi-IN"/>
+              </w:rPr>
+              <w:t>Name, Vorname</w:t>
+            </w:r>
+          </w:p>
+        </w:tc>
+        <w:tc>
+          <w:tcPr>
+            <w:tcW w:w="1444" w:type="dxa"/>
+            <w:tcBorders>
+              <w:top w:val="single" w:sz="2" w:space="0" w:color="000001"/>
+              <w:left w:val="single" w:sz="2" w:space="0" w:color="000001"/>
+              <w:bottom w:val="single" w:sz="2" w:space="0" w:color="000001"/>
+              <w:insideH w:val="single" w:sz="2" w:space="0" w:color="000001"/>
+            </w:tcBorders>
+            <w:shd w:fill="auto" w:val="clear"/>
+            <w:tcMar>
+              <w:left w:w="51" w:type="dxa"/>
+            </w:tcMar>
+          </w:tcPr>
+          <w:p>
+            <w:pPr>
+              <w:pStyle w:val="TableHeading"/>
+              <w:rPr>
+                <w:lang w:val="de-CH" w:eastAsia="zh-CN" w:bidi="hi-IN"/>
+              </w:rPr>
+            </w:pPr>
+            <w:r>
+              <w:rPr>
+                <w:lang w:val="de-CH" w:eastAsia="zh-CN" w:bidi="hi-IN"/>
+              </w:rPr>
+              <w:t>Strasse, Nr.</w:t>
+            </w:r>
+          </w:p>
+        </w:tc>
+        <w:tc>
+          <w:tcPr>
+            <w:tcW w:w="1800" w:type="dxa"/>
+            <w:tcBorders>
+              <w:top w:val="single" w:sz="2" w:space="0" w:color="000001"/>
+              <w:left w:val="single" w:sz="2" w:space="0" w:color="000001"/>
+              <w:bottom w:val="single" w:sz="2" w:space="0" w:color="000001"/>
+              <w:insideH w:val="single" w:sz="2" w:space="0" w:color="000001"/>
+            </w:tcBorders>
+            <w:shd w:fill="auto" w:val="clear"/>
+            <w:tcMar>
+              <w:left w:w="51" w:type="dxa"/>
+            </w:tcMar>
+          </w:tcPr>
+          <w:p>
+            <w:pPr>
+              <w:pStyle w:val="TableHeading"/>
+              <w:rPr>
+                <w:lang w:val="de-CH" w:eastAsia="zh-CN" w:bidi="hi-IN"/>
+              </w:rPr>
+            </w:pPr>
+            <w:r>
+              <w:rPr>
+                <w:lang w:val="de-CH" w:eastAsia="zh-CN" w:bidi="hi-IN"/>
+              </w:rPr>
+              <w:t>PLZ, Ort</w:t>
+            </w:r>
+          </w:p>
+        </w:tc>
+        <w:tc>
+          <w:tcPr>
+            <w:tcW w:w="1884" w:type="dxa"/>
+            <w:tcBorders>
+              <w:top w:val="single" w:sz="2" w:space="0" w:color="000001"/>
+              <w:left w:val="single" w:sz="2" w:space="0" w:color="000001"/>
+              <w:bottom w:val="single" w:sz="2" w:space="0" w:color="000001"/>
+              <w:insideH w:val="single" w:sz="2" w:space="0" w:color="000001"/>
+            </w:tcBorders>
+            <w:shd w:fill="auto" w:val="clear"/>
+            <w:tcMar>
+              <w:left w:w="51" w:type="dxa"/>
+            </w:tcMar>
+          </w:tcPr>
+          <w:p>
+            <w:pPr>
+              <w:pStyle w:val="TableHeading"/>
+              <w:rPr>
+                <w:lang w:val="de-CH" w:eastAsia="zh-CN" w:bidi="hi-IN"/>
+              </w:rPr>
+            </w:pPr>
+            <w:r>
+              <w:rPr>
+                <w:lang w:val="de-CH" w:eastAsia="zh-CN" w:bidi="hi-IN"/>
+              </w:rPr>
+              <w:t>E-Mail</w:t>
+            </w:r>
+          </w:p>
+        </w:tc>
+        <w:tc>
+          <w:tcPr>
+            <w:tcW w:w="1632" w:type="dxa"/>
+            <w:tcBorders>
+              <w:top w:val="single" w:sz="2" w:space="0" w:color="000001"/>
+              <w:left w:val="single" w:sz="2" w:space="0" w:color="000001"/>
+              <w:bottom w:val="single" w:sz="2" w:space="0" w:color="000001"/>
+              <w:right w:val="single" w:sz="2" w:space="0" w:color="000001"/>
+              <w:insideH w:val="single" w:sz="2" w:space="0" w:color="000001"/>
+              <w:insideV w:val="single" w:sz="2" w:space="0" w:color="000001"/>
+            </w:tcBorders>
+            <w:shd w:fill="auto" w:val="clear"/>
+            <w:tcMar>
+              <w:left w:w="51" w:type="dxa"/>
+            </w:tcMar>
+          </w:tcPr>
+          <w:p>
+            <w:pPr>
+              <w:pStyle w:val="TableHeading"/>
+              <w:rPr>
+                <w:lang w:val="de-CH" w:eastAsia="zh-CN" w:bidi="hi-IN"/>
+              </w:rPr>
+            </w:pPr>
+            <w:r>
+              <w:rPr>
+                <w:lang w:val="de-CH" w:eastAsia="zh-CN" w:bidi="hi-IN"/>
+              </w:rPr>
+              <w:t>Tel. Nr.</w:t>
+            </w:r>
+          </w:p>
+        </w:tc>
+      </w:tr>
+      <w:tr>
+        <w:trPr/>
+        <w:tc>
+          <w:tcPr>
+            <w:tcW w:w="1013" w:type="dxa"/>
+            <w:tcBorders>
+              <w:top w:val="single" w:sz="2" w:space="0" w:color="000001"/>
+              <w:left w:val="single" w:sz="2" w:space="0" w:color="000001"/>
+              <w:bottom w:val="single" w:sz="2" w:space="0" w:color="000001"/>
+              <w:insideH w:val="single" w:sz="2" w:space="0" w:color="000001"/>
+            </w:tcBorders>
+            <w:shd w:fill="auto" w:val="clear"/>
+            <w:tcMar>
+              <w:left w:w="51" w:type="dxa"/>
+            </w:tcMar>
+          </w:tcPr>
+          <w:p>
+            <w:pPr>
+              <w:pStyle w:val="TableContents"/>
+              <w:rPr>
+                <w:lang w:val="de-CH" w:eastAsia="zh-CN" w:bidi="hi-IN"/>
+              </w:rPr>
+            </w:pPr>
+            <w:r>
+              <w:rPr>
+                <w:lang w:val="de-CH" w:eastAsia="zh-CN" w:bidi="hi-IN"/>
+              </w:rPr>
+              <w:t xml:space="preserve">Firma Muster</w:t>
+            </w:r>
+          </w:p>
+        </w:tc>
+        <w:tc>
+          <w:tcPr>
+            <w:tcW w:w="1865" w:type="dxa"/>
+            <w:tcBorders>
+              <w:top w:val="single" w:sz="2" w:space="0" w:color="000001"/>
+              <w:left w:val="single" w:sz="2" w:space="0" w:color="000001"/>
+              <w:bottom w:val="single" w:sz="2" w:space="0" w:color="000001"/>
+              <w:insideH w:val="single" w:sz="2" w:space="0" w:color="000001"/>
+            </w:tcBorders>
+            <w:shd w:fill="auto" w:val="clear"/>
+            <w:tcMar>
+              <w:left w:w="51" w:type="dxa"/>
+            </w:tcMar>
+          </w:tcPr>
+          <w:p>
+            <w:pPr>
+              <w:pStyle w:val="TableContents"/>
+              <w:rPr>
+                <w:lang w:val="de-CH" w:eastAsia="zh-CN" w:bidi="hi-IN"/>
+              </w:rPr>
+            </w:pPr>
+            <w:r>
+              <w:rPr>
+                <w:lang w:val="de-CH" w:eastAsia="zh-CN" w:bidi="hi-IN"/>
+              </w:rPr>
+              <w:t xml:space="preserve">Hans Muster</w:t>
+            </w:r>
+          </w:p>
+        </w:tc>
+        <w:tc>
+          <w:tcPr>
+            <w:tcW w:w="1444" w:type="dxa"/>
+            <w:tcBorders>
+              <w:top w:val="single" w:sz="2" w:space="0" w:color="000001"/>
+              <w:left w:val="single" w:sz="2" w:space="0" w:color="000001"/>
+              <w:bottom w:val="single" w:sz="2" w:space="0" w:color="000001"/>
+              <w:insideH w:val="single" w:sz="2" w:space="0" w:color="000001"/>
+            </w:tcBorders>
+            <w:shd w:fill="auto" w:val="clear"/>
+            <w:tcMar>
+              <w:left w:w="51" w:type="dxa"/>
+            </w:tcMar>
+          </w:tcPr>
+          <w:p>
+            <w:pPr>
+              <w:pStyle w:val="TableContents"/>
+              <w:rPr>
+                <w:lang w:val="de-CH" w:eastAsia="zh-CN" w:bidi="hi-IN"/>
+              </w:rPr>
+            </w:pPr>
+            <w:r>
+              <w:rPr>
+                <w:lang w:val="de-CH" w:eastAsia="zh-CN" w:bidi="hi-IN"/>
+              </w:rPr>
+              <w:t xml:space="preserve">Beispiel Strasse</w:t>
+            </w:r>
+          </w:p>
+        </w:tc>
+        <w:tc>
+          <w:tcPr>
+            <w:tcW w:w="1800" w:type="dxa"/>
+            <w:tcBorders>
+              <w:top w:val="single" w:sz="2" w:space="0" w:color="000001"/>
+              <w:left w:val="single" w:sz="2" w:space="0" w:color="000001"/>
+              <w:bottom w:val="single" w:sz="2" w:space="0" w:color="000001"/>
+              <w:insideH w:val="single" w:sz="2" w:space="0" w:color="000001"/>
+            </w:tcBorders>
+            <w:shd w:fill="auto" w:val="clear"/>
+            <w:tcMar>
+              <w:left w:w="51" w:type="dxa"/>
+            </w:tcMar>
+          </w:tcPr>
+          <w:p>
+            <w:pPr>
+              <w:pStyle w:val="TableContents"/>
+              <w:rPr>
+                <w:lang w:val="de-CH" w:eastAsia="zh-CN" w:bidi="hi-IN"/>
+              </w:rPr>
+            </w:pPr>
+            <w:r>
+              <w:rPr>
+                <w:lang w:val="de-CH" w:eastAsia="zh-CN" w:bidi="hi-IN"/>
+              </w:rPr>
+              <w:t xml:space="preserve">0000 Ort</w:t>
+            </w:r>
+          </w:p>
+        </w:tc>
+        <w:tc>
+          <w:tcPr>
+            <w:tcW w:w="1884" w:type="dxa"/>
+            <w:tcBorders>
+              <w:top w:val="single" w:sz="2" w:space="0" w:color="000001"/>
+              <w:left w:val="single" w:sz="2" w:space="0" w:color="000001"/>
+              <w:bottom w:val="single" w:sz="2" w:space="0" w:color="000001"/>
+              <w:insideH w:val="single" w:sz="2" w:space="0" w:color="000001"/>
+            </w:tcBorders>
+            <w:shd w:fill="auto" w:val="clear"/>
+            <w:tcMar>
+              <w:left w:w="51" w:type="dxa"/>
+            </w:tcMar>
+          </w:tcPr>
+          <w:p>
+            <w:pPr>
+              <w:pStyle w:val="TableContents"/>
+              <w:rPr>
+                <w:lang w:val="de-CH" w:eastAsia="zh-CN" w:bidi="hi-IN"/>
+              </w:rPr>
+            </w:pPr>
+            <w:r>
+              <w:rPr>
+                <w:lang w:val="de-CH" w:eastAsia="zh-CN" w:bidi="hi-IN"/>
+              </w:rPr>
+              <w:t xml:space="preserve">email@example.com</w:t>
+            </w:r>
+          </w:p>
+        </w:tc>
+        <w:tc>
+          <w:tcPr>
+            <w:tcW w:w="1632" w:type="dxa"/>
+            <w:tcBorders>
+              <w:top w:val="single" w:sz="2" w:space="0" w:color="000001"/>
+              <w:left w:val="single" w:sz="2" w:space="0" w:color="000001"/>
+              <w:bottom w:val="single" w:sz="2" w:space="0" w:color="000001"/>
+              <w:right w:val="single" w:sz="2" w:space="0" w:color="000001"/>
+              <w:insideH w:val="single" w:sz="2" w:space="0" w:color="000001"/>
+              <w:insideV w:val="single" w:sz="2" w:space="0" w:color="000001"/>
+            </w:tcBorders>
+            <w:shd w:fill="auto" w:val="clear"/>
+            <w:tcMar>
+              <w:left w:w="51" w:type="dxa"/>
+            </w:tcMar>
+          </w:tcPr>
+          <w:p>
+            <w:pPr>
+              <w:pStyle w:val="TableContents"/>
+              <w:rPr>
+                <w:lang w:val="de-CH" w:eastAsia="zh-CN" w:bidi="hi-IN"/>
+              </w:rPr>
+            </w:pPr>
+            <w:r>
+              <w:rPr>
+                <w:lang w:val="de-CH" w:eastAsia="zh-CN" w:bidi="hi-IN"/>
+              </w:rPr>
+              <w:t xml:space="preserve">000 000 00 00</w:t>
+            </w:r>
+          </w:p>
+        </w:tc>
+      </w:tr>
+      <w:tr>
+        <w:trPr/>
+        <w:tc>
+          <w:tcPr>
+            <w:tcW w:w="1013" w:type="dxa"/>
+            <w:tcBorders>
+              <w:top w:val="single" w:sz="2" w:space="0" w:color="000001"/>
+              <w:left w:val="single" w:sz="2" w:space="0" w:color="000001"/>
+              <w:bottom w:val="single" w:sz="2" w:space="0" w:color="000001"/>
+              <w:insideH w:val="single" w:sz="2" w:space="0" w:color="000001"/>
+            </w:tcBorders>
+            <w:shd w:fill="auto" w:val="clear"/>
+            <w:tcMar>
+              <w:left w:w="51" w:type="dxa"/>
+            </w:tcMar>
+          </w:tcPr>
+          <w:p>
+            <w:pPr>
+              <w:pStyle w:val="TableContents"/>
+              <w:rPr>
+                <w:lang w:val="de-CH" w:eastAsia="zh-CN" w:bidi="hi-IN"/>
+              </w:rPr>
+            </w:pPr>
+            <w:r>
+              <w:rPr>
+                <w:lang w:val="de-CH" w:eastAsia="zh-CN" w:bidi="hi-IN"/>
+              </w:rPr>
+              <w:t xml:space="preserve">Firma Beispiel</w:t>
+            </w:r>
+          </w:p>
+        </w:tc>
+        <w:tc>
+          <w:tcPr>
+            <w:tcW w:w="1865" w:type="dxa"/>
+            <w:tcBorders>
+              <w:top w:val="single" w:sz="2" w:space="0" w:color="000001"/>
+              <w:left w:val="single" w:sz="2" w:space="0" w:color="000001"/>
+              <w:bottom w:val="single" w:sz="2" w:space="0" w:color="000001"/>
+              <w:insideH w:val="single" w:sz="2" w:space="0" w:color="000001"/>
+            </w:tcBorders>
+            <w:shd w:fill="auto" w:val="clear"/>
+            <w:tcMar>
+              <w:left w:w="51" w:type="dxa"/>
+            </w:tcMar>
+          </w:tcPr>
+          <w:p>
+            <w:pPr>
+              <w:pStyle w:val="TableContents"/>
+              <w:rPr>
+                <w:lang w:val="de-CH" w:eastAsia="zh-CN" w:bidi="hi-IN"/>
+              </w:rPr>
+            </w:pPr>
+            <w:r>
+              <w:rPr>
+                <w:lang w:val="de-CH" w:eastAsia="zh-CN" w:bidi="hi-IN"/>
+              </w:rPr>
+              <w:t xml:space="preserve">Hans Beispiel</w:t>
+            </w:r>
+          </w:p>
+        </w:tc>
+        <w:tc>
+          <w:tcPr>
+            <w:tcW w:w="1444" w:type="dxa"/>
+            <w:tcBorders>
+              <w:top w:val="single" w:sz="2" w:space="0" w:color="000001"/>
+              <w:left w:val="single" w:sz="2" w:space="0" w:color="000001"/>
+              <w:bottom w:val="single" w:sz="2" w:space="0" w:color="000001"/>
+              <w:insideH w:val="single" w:sz="2" w:space="0" w:color="000001"/>
+            </w:tcBorders>
+            <w:shd w:fill="auto" w:val="clear"/>
+            <w:tcMar>
+              <w:left w:w="51" w:type="dxa"/>
+            </w:tcMar>
+          </w:tcPr>
+          <w:p>
+            <w:pPr>
+              <w:pStyle w:val="TableContents"/>
+              <w:rPr>
+                <w:lang w:val="de-CH" w:eastAsia="zh-CN" w:bidi="hi-IN"/>
+              </w:rPr>
+            </w:pPr>
+            <w:r>
+              <w:rPr>
+                <w:lang w:val="de-CH" w:eastAsia="zh-CN" w:bidi="hi-IN"/>
+              </w:rPr>
+              <w:t xml:space="preserve"/>
+            </w:r>
+          </w:p>
+        </w:tc>
+        <w:tc>
+          <w:tcPr>
+            <w:tcW w:w="1800" w:type="dxa"/>
+            <w:tcBorders>
+              <w:top w:val="single" w:sz="2" w:space="0" w:color="000001"/>
+              <w:left w:val="single" w:sz="2" w:space="0" w:color="000001"/>
+              <w:bottom w:val="single" w:sz="2" w:space="0" w:color="000001"/>
+              <w:insideH w:val="single" w:sz="2" w:space="0" w:color="000001"/>
+            </w:tcBorders>
+            <w:shd w:fill="auto" w:val="clear"/>
+            <w:tcMar>
+              <w:left w:w="51" w:type="dxa"/>
+            </w:tcMar>
+          </w:tcPr>
+          <w:p>
+            <w:pPr>
+              <w:pStyle w:val="TableContents"/>
+              <w:rPr>
+                <w:lang w:val="de-CH" w:eastAsia="zh-CN" w:bidi="hi-IN"/>
+              </w:rPr>
+            </w:pPr>
+            <w:r>
+              <w:rPr>
+                <w:lang w:val="de-CH" w:eastAsia="zh-CN" w:bidi="hi-IN"/>
+              </w:rPr>
+              <w:t xml:space="preserve"/>
+            </w:r>
+          </w:p>
+        </w:tc>
+        <w:tc>
+          <w:tcPr>
+            <w:tcW w:w="1884" w:type="dxa"/>
+            <w:tcBorders>
+              <w:top w:val="single" w:sz="2" w:space="0" w:color="000001"/>
+              <w:left w:val="single" w:sz="2" w:space="0" w:color="000001"/>
+              <w:bottom w:val="single" w:sz="2" w:space="0" w:color="000001"/>
+              <w:insideH w:val="single" w:sz="2" w:space="0" w:color="000001"/>
+            </w:tcBorders>
+            <w:shd w:fill="auto" w:val="clear"/>
+            <w:tcMar>
+              <w:left w:w="51" w:type="dxa"/>
+            </w:tcMar>
+          </w:tcPr>
+          <w:p>
+            <w:pPr>
+              <w:pStyle w:val="TableContents"/>
+              <w:rPr>
+                <w:lang w:val="de-CH" w:eastAsia="zh-CN" w:bidi="hi-IN"/>
+              </w:rPr>
+            </w:pPr>
+            <w:r>
+              <w:rPr>
+                <w:lang w:val="de-CH" w:eastAsia="zh-CN" w:bidi="hi-IN"/>
+              </w:rPr>
+              <w:t xml:space="preserve"/>
+            </w:r>
+          </w:p>
+        </w:tc>
+        <w:tc>
+          <w:tcPr>
+            <w:tcW w:w="1632" w:type="dxa"/>
+            <w:tcBorders>
+              <w:top w:val="single" w:sz="2" w:space="0" w:color="000001"/>
+              <w:left w:val="single" w:sz="2" w:space="0" w:color="000001"/>
+              <w:bottom w:val="single" w:sz="2" w:space="0" w:color="000001"/>
+              <w:right w:val="single" w:sz="2" w:space="0" w:color="000001"/>
+              <w:insideH w:val="single" w:sz="2" w:space="0" w:color="000001"/>
+              <w:insideV w:val="single" w:sz="2" w:space="0" w:color="000001"/>
+            </w:tcBorders>
+            <w:shd w:fill="auto" w:val="clear"/>
+            <w:tcMar>
+              <w:left w:w="51" w:type="dxa"/>
+            </w:tcMar>
+          </w:tcPr>
+          <w:p>
+            <w:pPr>
+              <w:pStyle w:val="TableContents"/>
+              <w:rPr>
+                <w:lang w:val="de-CH" w:eastAsia="zh-CN" w:bidi="hi-IN"/>
+              </w:rPr>
+            </w:pPr>
+            <w:r>
+              <w:rPr>
+                <w:lang w:val="de-CH" w:eastAsia="zh-CN" w:bidi="hi-IN"/>
+              </w:rPr>
+              <w:t xml:space="preserve"/>
+            </w:r>
+          </w:p>
+        </w:tc>
+      </w:tr>
+    </w:tbl>
+    <w:p>
+      <w:pPr>
+        <w:pStyle w:val="Heading3"/>
+        <w:rPr/>
+      </w:pPr>
+      <w:r>
+        <w:rPr/>
+        <w:t>Projekt Verfasser / Planer</w:t>
+      </w:r>
+    </w:p>
+    <w:tbl>
+      <w:tblPr>
+        <w:tblW w:w="9638" w:type="dxa"/>
+        <w:jc w:val="left"/>
+        <w:tblInd w:w="53" w:type="dxa"/>
+        <w:tblBorders>
+          <w:top w:val="single" w:sz="2" w:space="0" w:color="000001"/>
+          <w:left w:val="single" w:sz="2" w:space="0" w:color="000001"/>
+          <w:bottom w:val="single" w:sz="2" w:space="0" w:color="000001"/>
+          <w:insideH w:val="single" w:sz="2" w:space="0" w:color="000001"/>
+        </w:tblBorders>
+        <w:tblCellMar>
+          <w:top w:w="55" w:type="dxa"/>
+          <w:left w:w="51" w:type="dxa"/>
+          <w:bottom w:w="55" w:type="dxa"/>
+          <w:right w:w="55" w:type="dxa"/>
+        </w:tblCellMar>
+      </w:tblPr>
+      <w:tblGrid>
+        <w:gridCol w:w="1013"/>
+        <w:gridCol w:w="1865"/>
+        <w:gridCol w:w="1444"/>
+        <w:gridCol w:w="1800"/>
+        <w:gridCol w:w="1884"/>
+        <w:gridCol w:w="1632"/>
+      </w:tblGrid>
+      <w:tr>
+        <w:trPr/>
+        <w:tc>
+          <w:tcPr>
+            <w:tcW w:w="1013" w:type="dxa"/>
+            <w:tcBorders>
+              <w:top w:val="single" w:sz="2" w:space="0" w:color="000001"/>
+              <w:left w:val="single" w:sz="2" w:space="0" w:color="000001"/>
+              <w:bottom w:val="single" w:sz="2" w:space="0" w:color="000001"/>
+              <w:insideH w:val="single" w:sz="2" w:space="0" w:color="000001"/>
+            </w:tcBorders>
+            <w:shd w:fill="auto" w:val="clear"/>
+            <w:tcMar>
+              <w:left w:w="51" w:type="dxa"/>
+            </w:tcMar>
+          </w:tcPr>
+          <w:p>
+            <w:pPr>
+              <w:pStyle w:val="TableHeading"/>
+              <w:rPr>
+                <w:lang w:val="de-CH" w:eastAsia="zh-CN" w:bidi="hi-IN"/>
+              </w:rPr>
+            </w:pPr>
+            <w:r>
+              <w:rPr>
+                <w:lang w:val="de-CH" w:eastAsia="zh-CN" w:bidi="hi-IN"/>
+              </w:rPr>
+              <w:t>Firma</w:t>
+            </w:r>
+          </w:p>
+        </w:tc>
+        <w:tc>
+          <w:tcPr>
+            <w:tcW w:w="1865" w:type="dxa"/>
+            <w:tcBorders>
+              <w:top w:val="single" w:sz="2" w:space="0" w:color="000001"/>
+              <w:left w:val="single" w:sz="2" w:space="0" w:color="000001"/>
+              <w:bottom w:val="single" w:sz="2" w:space="0" w:color="000001"/>
+              <w:insideH w:val="single" w:sz="2" w:space="0" w:color="000001"/>
+            </w:tcBorders>
+            <w:shd w:fill="auto" w:val="clear"/>
+            <w:tcMar>
+              <w:left w:w="51" w:type="dxa"/>
+            </w:tcMar>
+          </w:tcPr>
+          <w:p>
+            <w:pPr>
+              <w:pStyle w:val="TableHeading"/>
+              <w:rPr>
+                <w:lang w:val="de-CH" w:eastAsia="zh-CN" w:bidi="hi-IN"/>
+              </w:rPr>
+            </w:pPr>
+            <w:r>
+              <w:rPr>
+                <w:lang w:val="de-CH" w:eastAsia="zh-CN" w:bidi="hi-IN"/>
+              </w:rPr>
+              <w:t>Name, Vorname</w:t>
+            </w:r>
+          </w:p>
+        </w:tc>
+        <w:tc>
+          <w:tcPr>
+            <w:tcW w:w="1444" w:type="dxa"/>
+            <w:tcBorders>
+              <w:top w:val="single" w:sz="2" w:space="0" w:color="000001"/>
+              <w:left w:val="single" w:sz="2" w:space="0" w:color="000001"/>
+              <w:bottom w:val="single" w:sz="2" w:space="0" w:color="000001"/>
+              <w:insideH w:val="single" w:sz="2" w:space="0" w:color="000001"/>
+            </w:tcBorders>
+            <w:shd w:fill="auto" w:val="clear"/>
+            <w:tcMar>
+              <w:left w:w="51" w:type="dxa"/>
+            </w:tcMar>
+          </w:tcPr>
+          <w:p>
+            <w:pPr>
+              <w:pStyle w:val="TableHeading"/>
+              <w:rPr>
+                <w:lang w:val="de-CH" w:eastAsia="zh-CN" w:bidi="hi-IN"/>
+              </w:rPr>
+            </w:pPr>
+            <w:r>
+              <w:rPr>
+                <w:lang w:val="de-CH" w:eastAsia="zh-CN" w:bidi="hi-IN"/>
+              </w:rPr>
+              <w:t>Strasse, Nr.</w:t>
+            </w:r>
+          </w:p>
+        </w:tc>
+        <w:tc>
+          <w:tcPr>
+            <w:tcW w:w="1800" w:type="dxa"/>
+            <w:tcBorders>
+              <w:top w:val="single" w:sz="2" w:space="0" w:color="000001"/>
+              <w:left w:val="single" w:sz="2" w:space="0" w:color="000001"/>
+              <w:bottom w:val="single" w:sz="2" w:space="0" w:color="000001"/>
+              <w:insideH w:val="single" w:sz="2" w:space="0" w:color="000001"/>
+            </w:tcBorders>
+            <w:shd w:fill="auto" w:val="clear"/>
+            <w:tcMar>
+              <w:left w:w="51" w:type="dxa"/>
+            </w:tcMar>
+          </w:tcPr>
+          <w:p>
+            <w:pPr>
+              <w:pStyle w:val="TableHeading"/>
+              <w:rPr>
+                <w:lang w:val="de-CH" w:eastAsia="zh-CN" w:bidi="hi-IN"/>
+              </w:rPr>
+            </w:pPr>
+            <w:r>
+              <w:rPr>
+                <w:lang w:val="de-CH" w:eastAsia="zh-CN" w:bidi="hi-IN"/>
+              </w:rPr>
+              <w:t>PLZ, Ort</w:t>
+            </w:r>
+          </w:p>
+        </w:tc>
+        <w:tc>
+          <w:tcPr>
+            <w:tcW w:w="1884" w:type="dxa"/>
+            <w:tcBorders>
+              <w:top w:val="single" w:sz="2" w:space="0" w:color="000001"/>
+              <w:left w:val="single" w:sz="2" w:space="0" w:color="000001"/>
+              <w:bottom w:val="single" w:sz="2" w:space="0" w:color="000001"/>
+              <w:insideH w:val="single" w:sz="2" w:space="0" w:color="000001"/>
+            </w:tcBorders>
+            <w:shd w:fill="auto" w:val="clear"/>
+            <w:tcMar>
+              <w:left w:w="51" w:type="dxa"/>
+            </w:tcMar>
+          </w:tcPr>
+          <w:p>
+            <w:pPr>
+              <w:pStyle w:val="TableHeading"/>
+              <w:rPr>
+                <w:lang w:val="de-CH" w:eastAsia="zh-CN" w:bidi="hi-IN"/>
+              </w:rPr>
+            </w:pPr>
+            <w:r>
+              <w:rPr>
+                <w:lang w:val="de-CH" w:eastAsia="zh-CN" w:bidi="hi-IN"/>
+              </w:rPr>
+              <w:t>E-Mail</w:t>
+            </w:r>
+          </w:p>
+        </w:tc>
+        <w:tc>
+          <w:tcPr>
+            <w:tcW w:w="1632" w:type="dxa"/>
+            <w:tcBorders>
+              <w:top w:val="single" w:sz="2" w:space="0" w:color="000001"/>
+              <w:left w:val="single" w:sz="2" w:space="0" w:color="000001"/>
+              <w:bottom w:val="single" w:sz="2" w:space="0" w:color="000001"/>
+              <w:right w:val="single" w:sz="2" w:space="0" w:color="000001"/>
+              <w:insideH w:val="single" w:sz="2" w:space="0" w:color="000001"/>
+              <w:insideV w:val="single" w:sz="2" w:space="0" w:color="000001"/>
+            </w:tcBorders>
+            <w:shd w:fill="auto" w:val="clear"/>
+            <w:tcMar>
+              <w:left w:w="51" w:type="dxa"/>
+            </w:tcMar>
+          </w:tcPr>
+          <w:p>
+            <w:pPr>
+              <w:pStyle w:val="TableHeading"/>
+              <w:rPr>
+                <w:lang w:val="de-CH" w:eastAsia="zh-CN" w:bidi="hi-IN"/>
+              </w:rPr>
+            </w:pPr>
+            <w:r>
+              <w:rPr>
+                <w:lang w:val="de-CH" w:eastAsia="zh-CN" w:bidi="hi-IN"/>
+              </w:rPr>
+              <w:t>Tel. Nr.</w:t>
+            </w:r>
+          </w:p>
+        </w:tc>
+      </w:tr>
+      <w:tr>
+        <w:trPr/>
+        <w:tc>
+          <w:tcPr>
+            <w:tcW w:w="1013" w:type="dxa"/>
+            <w:tcBorders>
+              <w:top w:val="single" w:sz="2" w:space="0" w:color="000001"/>
+              <w:left w:val="single" w:sz="2" w:space="0" w:color="000001"/>
+              <w:bottom w:val="single" w:sz="2" w:space="0" w:color="000001"/>
+              <w:insideH w:val="single" w:sz="2" w:space="0" w:color="000001"/>
+            </w:tcBorders>
+            <w:shd w:fill="auto" w:val="clear"/>
+            <w:tcMar>
+              <w:left w:w="51" w:type="dxa"/>
+            </w:tcMar>
+          </w:tcPr>
+          <w:p>
+            <w:pPr>
+              <w:pStyle w:val="TableContents"/>
+              <w:rPr>
+                <w:lang w:val="de-CH" w:eastAsia="zh-CN" w:bidi="hi-IN"/>
+              </w:rPr>
+            </w:pPr>
+            <w:r>
+              <w:rPr>
+                <w:lang w:val="de-CH" w:eastAsia="zh-CN" w:bidi="hi-IN"/>
+              </w:rPr>
+              <w:t xml:space="preserve">Firma Muster</w:t>
+            </w:r>
+          </w:p>
+        </w:tc>
+        <w:tc>
+          <w:tcPr>
+            <w:tcW w:w="1865" w:type="dxa"/>
+            <w:tcBorders>
+              <w:top w:val="single" w:sz="2" w:space="0" w:color="000001"/>
+              <w:left w:val="single" w:sz="2" w:space="0" w:color="000001"/>
+              <w:bottom w:val="single" w:sz="2" w:space="0" w:color="000001"/>
+              <w:insideH w:val="single" w:sz="2" w:space="0" w:color="000001"/>
+            </w:tcBorders>
+            <w:shd w:fill="auto" w:val="clear"/>
+            <w:tcMar>
+              <w:left w:w="51" w:type="dxa"/>
+            </w:tcMar>
+          </w:tcPr>
+          <w:p>
+            <w:pPr>
+              <w:pStyle w:val="TableContents"/>
+              <w:rPr>
+                <w:lang w:val="de-CH" w:eastAsia="zh-CN" w:bidi="hi-IN"/>
+              </w:rPr>
+            </w:pPr>
+            <w:r>
+              <w:rPr>
+                <w:lang w:val="de-CH" w:eastAsia="zh-CN" w:bidi="hi-IN"/>
+              </w:rPr>
+              <w:t xml:space="preserve">Hans Muster</w:t>
+            </w:r>
+          </w:p>
+        </w:tc>
+        <w:tc>
+          <w:tcPr>
+            <w:tcW w:w="1444" w:type="dxa"/>
+            <w:tcBorders>
+              <w:top w:val="single" w:sz="2" w:space="0" w:color="000001"/>
+              <w:left w:val="single" w:sz="2" w:space="0" w:color="000001"/>
+              <w:bottom w:val="single" w:sz="2" w:space="0" w:color="000001"/>
+              <w:insideH w:val="single" w:sz="2" w:space="0" w:color="000001"/>
+            </w:tcBorders>
+            <w:shd w:fill="auto" w:val="clear"/>
+            <w:tcMar>
+              <w:left w:w="51" w:type="dxa"/>
+            </w:tcMar>
+          </w:tcPr>
+          <w:p>
+            <w:pPr>
+              <w:pStyle w:val="TableContents"/>
+              <w:rPr>
+                <w:lang w:val="de-CH" w:eastAsia="zh-CN" w:bidi="hi-IN"/>
+              </w:rPr>
+            </w:pPr>
+            <w:r>
+              <w:rPr>
+                <w:lang w:val="de-CH" w:eastAsia="zh-CN" w:bidi="hi-IN"/>
+              </w:rPr>
+              <w:t xml:space="preserve">Beispiel Strasse</w:t>
+            </w:r>
+          </w:p>
+        </w:tc>
+        <w:tc>
+          <w:tcPr>
+            <w:tcW w:w="1800" w:type="dxa"/>
+            <w:tcBorders>
+              <w:top w:val="single" w:sz="2" w:space="0" w:color="000001"/>
+              <w:left w:val="single" w:sz="2" w:space="0" w:color="000001"/>
+              <w:bottom w:val="single" w:sz="2" w:space="0" w:color="000001"/>
+              <w:insideH w:val="single" w:sz="2" w:space="0" w:color="000001"/>
+            </w:tcBorders>
+            <w:shd w:fill="auto" w:val="clear"/>
+            <w:tcMar>
+              <w:left w:w="51" w:type="dxa"/>
+            </w:tcMar>
+          </w:tcPr>
+          <w:p>
+            <w:pPr>
+              <w:pStyle w:val="TableContents"/>
+              <w:rPr>
+                <w:lang w:val="de-CH" w:eastAsia="zh-CN" w:bidi="hi-IN"/>
+              </w:rPr>
+            </w:pPr>
+            <w:r>
+              <w:rPr>
+                <w:lang w:val="de-CH" w:eastAsia="zh-CN" w:bidi="hi-IN"/>
+              </w:rPr>
+              <w:t xml:space="preserve">0000 Ort</w:t>
+            </w:r>
+          </w:p>
+        </w:tc>
+        <w:tc>
+          <w:tcPr>
+            <w:tcW w:w="1884" w:type="dxa"/>
+            <w:tcBorders>
+              <w:top w:val="single" w:sz="2" w:space="0" w:color="000001"/>
+              <w:left w:val="single" w:sz="2" w:space="0" w:color="000001"/>
+              <w:bottom w:val="single" w:sz="2" w:space="0" w:color="000001"/>
+              <w:insideH w:val="single" w:sz="2" w:space="0" w:color="000001"/>
+            </w:tcBorders>
+            <w:shd w:fill="auto" w:val="clear"/>
+            <w:tcMar>
+              <w:left w:w="51" w:type="dxa"/>
+            </w:tcMar>
+          </w:tcPr>
+          <w:p>
+            <w:pPr>
+              <w:pStyle w:val="TableContents"/>
+              <w:rPr>
+                <w:lang w:val="de-CH" w:eastAsia="zh-CN" w:bidi="hi-IN"/>
+              </w:rPr>
+            </w:pPr>
+            <w:r>
+              <w:rPr>
+                <w:lang w:val="de-CH" w:eastAsia="zh-CN" w:bidi="hi-IN"/>
+              </w:rPr>
+              <w:t xml:space="preserve">email@example.com</w:t>
+            </w:r>
+          </w:p>
+        </w:tc>
+        <w:tc>
+          <w:tcPr>
+            <w:tcW w:w="1632" w:type="dxa"/>
+            <w:tcBorders>
+              <w:top w:val="single" w:sz="2" w:space="0" w:color="000001"/>
+              <w:left w:val="single" w:sz="2" w:space="0" w:color="000001"/>
+              <w:bottom w:val="single" w:sz="2" w:space="0" w:color="000001"/>
+              <w:right w:val="single" w:sz="2" w:space="0" w:color="000001"/>
+              <w:insideH w:val="single" w:sz="2" w:space="0" w:color="000001"/>
+              <w:insideV w:val="single" w:sz="2" w:space="0" w:color="000001"/>
+            </w:tcBorders>
+            <w:shd w:fill="auto" w:val="clear"/>
+            <w:tcMar>
+              <w:left w:w="51" w:type="dxa"/>
+            </w:tcMar>
+          </w:tcPr>
+          <w:p>
+            <w:pPr>
+              <w:pStyle w:val="TableContents"/>
+              <w:rPr>
+                <w:lang w:val="de-CH" w:eastAsia="zh-CN" w:bidi="hi-IN"/>
+              </w:rPr>
+            </w:pPr>
+            <w:r>
+              <w:rPr>
+                <w:lang w:val="de-CH" w:eastAsia="zh-CN" w:bidi="hi-IN"/>
+              </w:rPr>
+              <w:t xml:space="preserve">000 000 00 00</w:t>
+            </w:r>
+          </w:p>
+        </w:tc>
+      </w:tr>
+      <w:tr>
+        <w:trPr/>
+        <w:tc>
+          <w:tcPr>
+            <w:tcW w:w="1013" w:type="dxa"/>
+            <w:tcBorders>
+              <w:top w:val="single" w:sz="2" w:space="0" w:color="000001"/>
+              <w:left w:val="single" w:sz="2" w:space="0" w:color="000001"/>
+              <w:bottom w:val="single" w:sz="2" w:space="0" w:color="000001"/>
+              <w:insideH w:val="single" w:sz="2" w:space="0" w:color="000001"/>
+            </w:tcBorders>
+            <w:shd w:fill="auto" w:val="clear"/>
+            <w:tcMar>
+              <w:left w:w="51" w:type="dxa"/>
+            </w:tcMar>
+          </w:tcPr>
+          <w:p>
+            <w:pPr>
+              <w:pStyle w:val="TableContents"/>
+              <w:rPr>
+                <w:lang w:val="de-CH" w:eastAsia="zh-CN" w:bidi="hi-IN"/>
+              </w:rPr>
+            </w:pPr>
+            <w:r>
+              <w:rPr>
+                <w:lang w:val="de-CH" w:eastAsia="zh-CN" w:bidi="hi-IN"/>
+              </w:rPr>
+              <w:t xml:space="preserve">Firma Beispiel</w:t>
+            </w:r>
+          </w:p>
+        </w:tc>
+        <w:tc>
+          <w:tcPr>
+            <w:tcW w:w="1865" w:type="dxa"/>
+            <w:tcBorders>
+              <w:top w:val="single" w:sz="2" w:space="0" w:color="000001"/>
+              <w:left w:val="single" w:sz="2" w:space="0" w:color="000001"/>
+              <w:bottom w:val="single" w:sz="2" w:space="0" w:color="000001"/>
+              <w:insideH w:val="single" w:sz="2" w:space="0" w:color="000001"/>
+            </w:tcBorders>
+            <w:shd w:fill="auto" w:val="clear"/>
+            <w:tcMar>
+              <w:left w:w="51" w:type="dxa"/>
+            </w:tcMar>
+          </w:tcPr>
+          <w:p>
+            <w:pPr>
+              <w:pStyle w:val="TableContents"/>
+              <w:rPr>
+                <w:lang w:val="de-CH" w:eastAsia="zh-CN" w:bidi="hi-IN"/>
+              </w:rPr>
+            </w:pPr>
+            <w:r>
+              <w:rPr>
+                <w:lang w:val="de-CH" w:eastAsia="zh-CN" w:bidi="hi-IN"/>
+              </w:rPr>
+              <w:t xml:space="preserve">Hans Beispiel</w:t>
+            </w:r>
+          </w:p>
+        </w:tc>
+        <w:tc>
+          <w:tcPr>
+            <w:tcW w:w="1444" w:type="dxa"/>
+            <w:tcBorders>
+              <w:top w:val="single" w:sz="2" w:space="0" w:color="000001"/>
+              <w:left w:val="single" w:sz="2" w:space="0" w:color="000001"/>
+              <w:bottom w:val="single" w:sz="2" w:space="0" w:color="000001"/>
+              <w:insideH w:val="single" w:sz="2" w:space="0" w:color="000001"/>
+            </w:tcBorders>
+            <w:shd w:fill="auto" w:val="clear"/>
+            <w:tcMar>
+              <w:left w:w="51" w:type="dxa"/>
+            </w:tcMar>
+          </w:tcPr>
+          <w:p>
+            <w:pPr>
+              <w:pStyle w:val="TableContents"/>
+              <w:rPr>
+                <w:lang w:val="de-CH" w:eastAsia="zh-CN" w:bidi="hi-IN"/>
+              </w:rPr>
+            </w:pPr>
+            <w:r>
+              <w:rPr>
+                <w:lang w:val="de-CH" w:eastAsia="zh-CN" w:bidi="hi-IN"/>
+              </w:rPr>
+              <w:t xml:space="preserve"/>
+            </w:r>
+          </w:p>
+        </w:tc>
+        <w:tc>
+          <w:tcPr>
+            <w:tcW w:w="1800" w:type="dxa"/>
+            <w:tcBorders>
+              <w:top w:val="single" w:sz="2" w:space="0" w:color="000001"/>
+              <w:left w:val="single" w:sz="2" w:space="0" w:color="000001"/>
+              <w:bottom w:val="single" w:sz="2" w:space="0" w:color="000001"/>
+              <w:insideH w:val="single" w:sz="2" w:space="0" w:color="000001"/>
+            </w:tcBorders>
+            <w:shd w:fill="auto" w:val="clear"/>
+            <w:tcMar>
+              <w:left w:w="51" w:type="dxa"/>
+            </w:tcMar>
+          </w:tcPr>
+          <w:p>
+            <w:pPr>
+              <w:pStyle w:val="TableContents"/>
+              <w:rPr>
+                <w:lang w:val="de-CH" w:eastAsia="zh-CN" w:bidi="hi-IN"/>
+              </w:rPr>
+            </w:pPr>
+            <w:r>
+              <w:rPr>
+                <w:lang w:val="de-CH" w:eastAsia="zh-CN" w:bidi="hi-IN"/>
+              </w:rPr>
+              <w:t xml:space="preserve"/>
+            </w:r>
+          </w:p>
+        </w:tc>
+        <w:tc>
+          <w:tcPr>
+            <w:tcW w:w="1884" w:type="dxa"/>
+            <w:tcBorders>
+              <w:top w:val="single" w:sz="2" w:space="0" w:color="000001"/>
+              <w:left w:val="single" w:sz="2" w:space="0" w:color="000001"/>
+              <w:bottom w:val="single" w:sz="2" w:space="0" w:color="000001"/>
+              <w:insideH w:val="single" w:sz="2" w:space="0" w:color="000001"/>
+            </w:tcBorders>
+            <w:shd w:fill="auto" w:val="clear"/>
+            <w:tcMar>
+              <w:left w:w="51" w:type="dxa"/>
+            </w:tcMar>
+          </w:tcPr>
+          <w:p>
+            <w:pPr>
+              <w:pStyle w:val="TableContents"/>
+              <w:rPr>
+                <w:lang w:val="de-CH" w:eastAsia="zh-CN" w:bidi="hi-IN"/>
+              </w:rPr>
+            </w:pPr>
+            <w:r>
+              <w:rPr>
+                <w:lang w:val="de-CH" w:eastAsia="zh-CN" w:bidi="hi-IN"/>
+              </w:rPr>
+              <w:t xml:space="preserve"/>
+            </w:r>
+          </w:p>
+        </w:tc>
+        <w:tc>
+          <w:tcPr>
+            <w:tcW w:w="1632" w:type="dxa"/>
+            <w:tcBorders>
+              <w:top w:val="single" w:sz="2" w:space="0" w:color="000001"/>
+              <w:left w:val="single" w:sz="2" w:space="0" w:color="000001"/>
+              <w:bottom w:val="single" w:sz="2" w:space="0" w:color="000001"/>
+              <w:right w:val="single" w:sz="2" w:space="0" w:color="000001"/>
+              <w:insideH w:val="single" w:sz="2" w:space="0" w:color="000001"/>
+              <w:insideV w:val="single" w:sz="2" w:space="0" w:color="000001"/>
+            </w:tcBorders>
+            <w:shd w:fill="auto" w:val="clear"/>
+            <w:tcMar>
+              <w:left w:w="51" w:type="dxa"/>
+            </w:tcMar>
+          </w:tcPr>
+          <w:p>
+            <w:pPr>
+              <w:pStyle w:val="TableContents"/>
+              <w:rPr>
+                <w:lang w:val="de-CH" w:eastAsia="zh-CN" w:bidi="hi-IN"/>
+              </w:rPr>
+            </w:pPr>
+            <w:r>
+              <w:rPr>
+                <w:lang w:val="de-CH" w:eastAsia="zh-CN" w:bidi="hi-IN"/>
+              </w:rPr>
+              <w:t xml:space="preserve"/>
+            </w:r>
+          </w:p>
+        </w:tc>
+      </w:tr>
+    </w:tbl>
+    <w:p>
+      <w:pPr>
+        <w:pStyle w:val="Normal"/>
         <w:rPr/>
       </w:pPr>
       <w:r>
@@ -380,6 +1919,7 @@
       <w:pgNumType w:fmt="decimal"/>
       <w:formProt w:val="false"/>
       <w:textDirection w:val="lrTb"/>
+      <w:docGrid w:type="default" w:linePitch="240" w:charSpace="4294961151"/>
     </w:sectPr>
   </w:body>
 </w:document>
@@ -396,9 +1936,6 @@
       <w:lvlText w:val=""/>
       <w:lvlJc w:val="left"/>
       <w:pPr>
-        <w:tabs>
-          <w:tab w:val="num" w:pos="432"/>
-        </w:tabs>
         <w:ind w:left="432" w:hanging="432"/>
       </w:pPr>
     </w:lvl>
@@ -410,9 +1947,6 @@
       <w:lvlText w:val=""/>
       <w:lvlJc w:val="left"/>
       <w:pPr>
-        <w:tabs>
-          <w:tab w:val="num" w:pos="576"/>
-        </w:tabs>
         <w:ind w:left="576" w:hanging="576"/>
       </w:pPr>
     </w:lvl>
@@ -509,6 +2043,98 @@
     </w:lvl>
   </w:abstractNum>
   <w:abstractNum w:abstractNumId="2">
+    <w:lvl w:ilvl="0">
+      <w:start w:val="1"/>
+      <w:numFmt w:val="none"/>
+      <w:suff w:val="nothing"/>
+      <w:lvlText w:val=""/>
+      <w:lvlJc w:val="left"/>
+      <w:pPr>
+        <w:ind w:left="432" w:hanging="432"/>
+      </w:pPr>
+    </w:lvl>
+    <w:lvl w:ilvl="1">
+      <w:start w:val="1"/>
+      <w:numFmt w:val="none"/>
+      <w:suff w:val="nothing"/>
+      <w:lvlText w:val=""/>
+      <w:lvlJc w:val="left"/>
+      <w:pPr>
+        <w:ind w:left="576" w:hanging="576"/>
+      </w:pPr>
+    </w:lvl>
+    <w:lvl w:ilvl="2">
+      <w:start w:val="1"/>
+      <w:numFmt w:val="none"/>
+      <w:suff w:val="nothing"/>
+      <w:lvlText w:val=""/>
+      <w:lvlJc w:val="left"/>
+      <w:pPr>
+        <w:ind w:left="720" w:hanging="720"/>
+      </w:pPr>
+    </w:lvl>
+    <w:lvl w:ilvl="3">
+      <w:start w:val="1"/>
+      <w:numFmt w:val="none"/>
+      <w:suff w:val="nothing"/>
+      <w:lvlText w:val=""/>
+      <w:lvlJc w:val="left"/>
+      <w:pPr>
+        <w:ind w:left="864" w:hanging="864"/>
+      </w:pPr>
+    </w:lvl>
+    <w:lvl w:ilvl="4">
+      <w:start w:val="1"/>
+      <w:numFmt w:val="none"/>
+      <w:suff w:val="nothing"/>
+      <w:lvlText w:val=""/>
+      <w:lvlJc w:val="left"/>
+      <w:pPr>
+        <w:ind w:left="1008" w:hanging="1008"/>
+      </w:pPr>
+    </w:lvl>
+    <w:lvl w:ilvl="5">
+      <w:start w:val="1"/>
+      <w:numFmt w:val="none"/>
+      <w:suff w:val="nothing"/>
+      <w:lvlText w:val=""/>
+      <w:lvlJc w:val="left"/>
+      <w:pPr>
+        <w:ind w:left="1152" w:hanging="1152"/>
+      </w:pPr>
+    </w:lvl>
+    <w:lvl w:ilvl="6">
+      <w:start w:val="1"/>
+      <w:numFmt w:val="none"/>
+      <w:suff w:val="nothing"/>
+      <w:lvlText w:val=""/>
+      <w:lvlJc w:val="left"/>
+      <w:pPr>
+        <w:ind w:left="1296" w:hanging="1296"/>
+      </w:pPr>
+    </w:lvl>
+    <w:lvl w:ilvl="7">
+      <w:start w:val="1"/>
+      <w:numFmt w:val="none"/>
+      <w:suff w:val="nothing"/>
+      <w:lvlText w:val=""/>
+      <w:lvlJc w:val="left"/>
+      <w:pPr>
+        <w:ind w:left="1440" w:hanging="1440"/>
+      </w:pPr>
+    </w:lvl>
+    <w:lvl w:ilvl="8">
+      <w:start w:val="1"/>
+      <w:numFmt w:val="none"/>
+      <w:suff w:val="nothing"/>
+      <w:lvlText w:val=""/>
+      <w:lvlJc w:val="left"/>
+      <w:pPr>
+        <w:ind w:left="1584" w:hanging="1584"/>
+      </w:pPr>
+    </w:lvl>
+  </w:abstractNum>
+  <w:abstractNum w:abstractNumId="3">
     <w:lvl w:ilvl="0">
       <w:start w:val="1"/>
       <w:numFmt w:val="bullet"/>
@@ -659,6 +2285,9 @@
   </w:num>
   <w:num w:numId="2">
     <w:abstractNumId w:val="2"/>
+  </w:num>
+  <w:num w:numId="3">
+    <w:abstractNumId w:val="3"/>
   </w:num>
 </w:numbering>
 </file>
@@ -669,15 +2298,12 @@
     <w:rPrDefault>
       <w:rPr>
         <w:rFonts w:ascii="Liberation Serif" w:hAnsi="Liberation Serif" w:eastAsia="Noto Sans CJK SC Regular" w:cs="FreeSans"/>
-        <w:sz w:val="24"/>
         <w:szCs w:val="24"/>
         <w:lang w:val="en-US" w:eastAsia="zh-CN" w:bidi="hi-IN"/>
       </w:rPr>
     </w:rPrDefault>
     <w:pPrDefault>
-      <w:pPr>
-        <w:widowControl/>
-      </w:pPr>
+      <w:pPr/>
     </w:pPrDefault>
   </w:docDefaults>
   <w:style w:type="paragraph" w:styleId="Normal">
@@ -685,10 +2311,12 @@
     <w:qFormat/>
     <w:pPr>
       <w:widowControl/>
+      <w:bidi w:val="0"/>
+      <w:jc w:val="left"/>
     </w:pPr>
     <w:rPr>
       <w:rFonts w:ascii="Liberation Serif" w:hAnsi="Liberation Serif" w:eastAsia="Noto Sans CJK SC Regular" w:cs="FreeSans"/>
-      <w:color w:val="auto"/>
+      <w:color w:val="00000A"/>
       <w:sz w:val="24"/>
       <w:szCs w:val="24"/>
       <w:lang w:val="en-US" w:eastAsia="zh-CN" w:bidi="hi-IN"/>
@@ -697,7 +2325,6 @@
   <w:style w:type="paragraph" w:styleId="Heading1">
     <w:name w:val="Heading 1"/>
     <w:basedOn w:val="Heading"/>
-    <w:next w:val="TextBody"/>
     <w:qFormat/>
     <w:pPr>
       <w:numPr>
@@ -719,7 +2346,6 @@
   <w:style w:type="paragraph" w:styleId="Heading2">
     <w:name w:val="Heading 2"/>
     <w:basedOn w:val="Heading"/>
-    <w:next w:val="TextBody"/>
     <w:qFormat/>
     <w:pPr>
       <w:numPr>
@@ -738,6 +2364,13 @@
       <w:szCs w:val="32"/>
     </w:rPr>
   </w:style>
+  <w:style w:type="paragraph" w:styleId="Heading3">
+    <w:name w:val="Heading 3"/>
+    <w:basedOn w:val="Heading"/>
+    <w:qFormat/>
+    <w:pPr/>
+    <w:rPr/>
+  </w:style>
   <w:style w:type="character" w:styleId="NumberingSymbols">
     <w:name w:val="Numbering Symbols"/>
     <w:qFormat/>
@@ -748,6 +2381,69 @@
     <w:qFormat/>
     <w:rPr>
       <w:rFonts w:ascii="OpenSymbol" w:hAnsi="OpenSymbol" w:eastAsia="OpenSymbol" w:cs="OpenSymbol"/>
+    </w:rPr>
+  </w:style>
+  <w:style w:type="character" w:styleId="ListLabel1">
+    <w:name w:val="ListLabel 1"/>
+    <w:qFormat/>
+    <w:rPr>
+      <w:rFonts w:cs="OpenSymbol"/>
+    </w:rPr>
+  </w:style>
+  <w:style w:type="character" w:styleId="ListLabel2">
+    <w:name w:val="ListLabel 2"/>
+    <w:qFormat/>
+    <w:rPr>
+      <w:rFonts w:cs="OpenSymbol"/>
+    </w:rPr>
+  </w:style>
+  <w:style w:type="character" w:styleId="ListLabel3">
+    <w:name w:val="ListLabel 3"/>
+    <w:qFormat/>
+    <w:rPr>
+      <w:rFonts w:cs="OpenSymbol"/>
+    </w:rPr>
+  </w:style>
+  <w:style w:type="character" w:styleId="ListLabel4">
+    <w:name w:val="ListLabel 4"/>
+    <w:qFormat/>
+    <w:rPr>
+      <w:rFonts w:cs="OpenSymbol"/>
+    </w:rPr>
+  </w:style>
+  <w:style w:type="character" w:styleId="ListLabel5">
+    <w:name w:val="ListLabel 5"/>
+    <w:qFormat/>
+    <w:rPr>
+      <w:rFonts w:cs="OpenSymbol"/>
+    </w:rPr>
+  </w:style>
+  <w:style w:type="character" w:styleId="ListLabel6">
+    <w:name w:val="ListLabel 6"/>
+    <w:qFormat/>
+    <w:rPr>
+      <w:rFonts w:cs="OpenSymbol"/>
+    </w:rPr>
+  </w:style>
+  <w:style w:type="character" w:styleId="ListLabel7">
+    <w:name w:val="ListLabel 7"/>
+    <w:qFormat/>
+    <w:rPr>
+      <w:rFonts w:cs="OpenSymbol"/>
+    </w:rPr>
+  </w:style>
+  <w:style w:type="character" w:styleId="ListLabel8">
+    <w:name w:val="ListLabel 8"/>
+    <w:qFormat/>
+    <w:rPr>
+      <w:rFonts w:cs="OpenSymbol"/>
+    </w:rPr>
+  </w:style>
+  <w:style w:type="character" w:styleId="ListLabel9">
+    <w:name w:val="ListLabel 9"/>
+    <w:qFormat/>
+    <w:rPr>
+      <w:rFonts w:cs="OpenSymbol"/>
     </w:rPr>
   </w:style>
   <w:style w:type="paragraph" w:styleId="Heading">

</xml_diff>

<commit_message>
Skip only local code block for template updating
</commit_message>
<xml_diff>
--- a/django/camac/document/tests/data/template_result.docx
+++ b/django/camac/document/tests/data/template_result.docx
@@ -191,7 +191,7 @@
       <w:tblPr>
         <w:tblW w:w="9638" w:type="dxa"/>
         <w:jc w:val="left"/>
-        <w:tblInd w:w="53" w:type="dxa"/>
+        <w:tblInd w:w="50" w:type="dxa"/>
         <w:tblBorders>
           <w:top w:val="single" w:sz="2" w:space="0" w:color="000001"/>
           <w:left w:val="single" w:sz="2" w:space="0" w:color="000001"/>
@@ -200,16 +200,16 @@
         </w:tblBorders>
         <w:tblCellMar>
           <w:top w:w="55" w:type="dxa"/>
-          <w:left w:w="51" w:type="dxa"/>
+          <w:left w:w="48" w:type="dxa"/>
           <w:bottom w:w="55" w:type="dxa"/>
           <w:right w:w="55" w:type="dxa"/>
         </w:tblCellMar>
       </w:tblPr>
       <w:tblGrid>
-        <w:gridCol w:w="1013"/>
+        <w:gridCol w:w="1012"/>
         <w:gridCol w:w="1865"/>
         <w:gridCol w:w="1444"/>
-        <w:gridCol w:w="1800"/>
+        <w:gridCol w:w="1801"/>
         <w:gridCol w:w="1884"/>
         <w:gridCol w:w="1631"/>
       </w:tblGrid>
@@ -217,16 +217,16 @@
         <w:trPr/>
         <w:tc>
           <w:tcPr>
-            <w:tcW w:w="1013" w:type="dxa"/>
-            <w:tcBorders>
-              <w:top w:val="single" w:sz="2" w:space="0" w:color="000001"/>
-              <w:left w:val="single" w:sz="2" w:space="0" w:color="000001"/>
-              <w:bottom w:val="single" w:sz="2" w:space="0" w:color="000001"/>
-              <w:insideH w:val="single" w:sz="2" w:space="0" w:color="000001"/>
-            </w:tcBorders>
-            <w:shd w:fill="auto" w:val="clear"/>
-            <w:tcMar>
-              <w:left w:w="51" w:type="dxa"/>
+            <w:tcW w:w="1012" w:type="dxa"/>
+            <w:tcBorders>
+              <w:top w:val="single" w:sz="2" w:space="0" w:color="000001"/>
+              <w:left w:val="single" w:sz="2" w:space="0" w:color="000001"/>
+              <w:bottom w:val="single" w:sz="2" w:space="0" w:color="000001"/>
+              <w:insideH w:val="single" w:sz="2" w:space="0" w:color="000001"/>
+            </w:tcBorders>
+            <w:shd w:fill="auto" w:val="clear"/>
+            <w:tcMar>
+              <w:left w:w="48" w:type="dxa"/>
             </w:tcMar>
           </w:tcPr>
           <w:p>
@@ -255,7 +255,7 @@
             </w:tcBorders>
             <w:shd w:fill="auto" w:val="clear"/>
             <w:tcMar>
-              <w:left w:w="51" w:type="dxa"/>
+              <w:left w:w="48" w:type="dxa"/>
             </w:tcMar>
           </w:tcPr>
           <w:p>
@@ -284,7 +284,7 @@
             </w:tcBorders>
             <w:shd w:fill="auto" w:val="clear"/>
             <w:tcMar>
-              <w:left w:w="51" w:type="dxa"/>
+              <w:left w:w="48" w:type="dxa"/>
             </w:tcMar>
           </w:tcPr>
           <w:p>
@@ -304,16 +304,16 @@
         </w:tc>
         <w:tc>
           <w:tcPr>
-            <w:tcW w:w="1800" w:type="dxa"/>
-            <w:tcBorders>
-              <w:top w:val="single" w:sz="2" w:space="0" w:color="000001"/>
-              <w:left w:val="single" w:sz="2" w:space="0" w:color="000001"/>
-              <w:bottom w:val="single" w:sz="2" w:space="0" w:color="000001"/>
-              <w:insideH w:val="single" w:sz="2" w:space="0" w:color="000001"/>
-            </w:tcBorders>
-            <w:shd w:fill="auto" w:val="clear"/>
-            <w:tcMar>
-              <w:left w:w="51" w:type="dxa"/>
+            <w:tcW w:w="1801" w:type="dxa"/>
+            <w:tcBorders>
+              <w:top w:val="single" w:sz="2" w:space="0" w:color="000001"/>
+              <w:left w:val="single" w:sz="2" w:space="0" w:color="000001"/>
+              <w:bottom w:val="single" w:sz="2" w:space="0" w:color="000001"/>
+              <w:insideH w:val="single" w:sz="2" w:space="0" w:color="000001"/>
+            </w:tcBorders>
+            <w:shd w:fill="auto" w:val="clear"/>
+            <w:tcMar>
+              <w:left w:w="48" w:type="dxa"/>
             </w:tcMar>
           </w:tcPr>
           <w:p>
@@ -342,7 +342,7 @@
             </w:tcBorders>
             <w:shd w:fill="auto" w:val="clear"/>
             <w:tcMar>
-              <w:left w:w="51" w:type="dxa"/>
+              <w:left w:w="48" w:type="dxa"/>
             </w:tcMar>
           </w:tcPr>
           <w:p>
@@ -373,7 +373,7 @@
             </w:tcBorders>
             <w:shd w:fill="auto" w:val="clear"/>
             <w:tcMar>
-              <w:left w:w="51" w:type="dxa"/>
+              <w:left w:w="48" w:type="dxa"/>
             </w:tcMar>
           </w:tcPr>
           <w:p>
@@ -396,16 +396,16 @@
         <w:trPr/>
         <w:tc>
           <w:tcPr>
-            <w:tcW w:w="1013" w:type="dxa"/>
-            <w:tcBorders>
-              <w:top w:val="single" w:sz="2" w:space="0" w:color="000001"/>
-              <w:left w:val="single" w:sz="2" w:space="0" w:color="000001"/>
-              <w:bottom w:val="single" w:sz="2" w:space="0" w:color="000001"/>
-              <w:insideH w:val="single" w:sz="2" w:space="0" w:color="000001"/>
-            </w:tcBorders>
-            <w:shd w:fill="auto" w:val="clear"/>
-            <w:tcMar>
-              <w:left w:w="51" w:type="dxa"/>
+            <w:tcW w:w="1012" w:type="dxa"/>
+            <w:tcBorders>
+              <w:top w:val="single" w:sz="2" w:space="0" w:color="000001"/>
+              <w:left w:val="single" w:sz="2" w:space="0" w:color="000001"/>
+              <w:bottom w:val="single" w:sz="2" w:space="0" w:color="000001"/>
+              <w:insideH w:val="single" w:sz="2" w:space="0" w:color="000001"/>
+            </w:tcBorders>
+            <w:shd w:fill="auto" w:val="clear"/>
+            <w:tcMar>
+              <w:left w:w="48" w:type="dxa"/>
             </w:tcMar>
           </w:tcPr>
           <w:p>
@@ -436,7 +436,7 @@
             </w:tcBorders>
             <w:shd w:fill="auto" w:val="clear"/>
             <w:tcMar>
-              <w:left w:w="51" w:type="dxa"/>
+              <w:left w:w="48" w:type="dxa"/>
             </w:tcMar>
           </w:tcPr>
           <w:p>
@@ -465,7 +465,7 @@
             </w:tcBorders>
             <w:shd w:fill="auto" w:val="clear"/>
             <w:tcMar>
-              <w:left w:w="51" w:type="dxa"/>
+              <w:left w:w="48" w:type="dxa"/>
             </w:tcMar>
           </w:tcPr>
           <w:p>
@@ -485,16 +485,16 @@
         </w:tc>
         <w:tc>
           <w:tcPr>
-            <w:tcW w:w="1800" w:type="dxa"/>
-            <w:tcBorders>
-              <w:top w:val="single" w:sz="2" w:space="0" w:color="000001"/>
-              <w:left w:val="single" w:sz="2" w:space="0" w:color="000001"/>
-              <w:bottom w:val="single" w:sz="2" w:space="0" w:color="000001"/>
-              <w:insideH w:val="single" w:sz="2" w:space="0" w:color="000001"/>
-            </w:tcBorders>
-            <w:shd w:fill="auto" w:val="clear"/>
-            <w:tcMar>
-              <w:left w:w="51" w:type="dxa"/>
+            <w:tcW w:w="1801" w:type="dxa"/>
+            <w:tcBorders>
+              <w:top w:val="single" w:sz="2" w:space="0" w:color="000001"/>
+              <w:left w:val="single" w:sz="2" w:space="0" w:color="000001"/>
+              <w:bottom w:val="single" w:sz="2" w:space="0" w:color="000001"/>
+              <w:insideH w:val="single" w:sz="2" w:space="0" w:color="000001"/>
+            </w:tcBorders>
+            <w:shd w:fill="auto" w:val="clear"/>
+            <w:tcMar>
+              <w:left w:w="48" w:type="dxa"/>
             </w:tcMar>
           </w:tcPr>
           <w:p>
@@ -523,7 +523,7 @@
             </w:tcBorders>
             <w:shd w:fill="auto" w:val="clear"/>
             <w:tcMar>
-              <w:left w:w="51" w:type="dxa"/>
+              <w:left w:w="48" w:type="dxa"/>
             </w:tcMar>
           </w:tcPr>
           <w:p>
@@ -554,7 +554,7 @@
             </w:tcBorders>
             <w:shd w:fill="auto" w:val="clear"/>
             <w:tcMar>
-              <w:left w:w="51" w:type="dxa"/>
+              <w:left w:w="48" w:type="dxa"/>
             </w:tcMar>
           </w:tcPr>
           <w:p>
@@ -577,16 +577,16 @@
         <w:trPr/>
         <w:tc>
           <w:tcPr>
-            <w:tcW w:w="1013" w:type="dxa"/>
-            <w:tcBorders>
-              <w:top w:val="single" w:sz="2" w:space="0" w:color="000001"/>
-              <w:left w:val="single" w:sz="2" w:space="0" w:color="000001"/>
-              <w:bottom w:val="single" w:sz="2" w:space="0" w:color="000001"/>
-              <w:insideH w:val="single" w:sz="2" w:space="0" w:color="000001"/>
-            </w:tcBorders>
-            <w:shd w:fill="auto" w:val="clear"/>
-            <w:tcMar>
-              <w:left w:w="51" w:type="dxa"/>
+            <w:tcW w:w="1012" w:type="dxa"/>
+            <w:tcBorders>
+              <w:top w:val="single" w:sz="2" w:space="0" w:color="000001"/>
+              <w:left w:val="single" w:sz="2" w:space="0" w:color="000001"/>
+              <w:bottom w:val="single" w:sz="2" w:space="0" w:color="000001"/>
+              <w:insideH w:val="single" w:sz="2" w:space="0" w:color="000001"/>
+            </w:tcBorders>
+            <w:shd w:fill="auto" w:val="clear"/>
+            <w:tcMar>
+              <w:left w:w="48" w:type="dxa"/>
             </w:tcMar>
           </w:tcPr>
           <w:p>
@@ -617,7 +617,7 @@
             </w:tcBorders>
             <w:shd w:fill="auto" w:val="clear"/>
             <w:tcMar>
-              <w:left w:w="51" w:type="dxa"/>
+              <w:left w:w="48" w:type="dxa"/>
             </w:tcMar>
           </w:tcPr>
           <w:p>
@@ -646,7 +646,7 @@
             </w:tcBorders>
             <w:shd w:fill="auto" w:val="clear"/>
             <w:tcMar>
-              <w:left w:w="51" w:type="dxa"/>
+              <w:left w:w="48" w:type="dxa"/>
             </w:tcMar>
           </w:tcPr>
           <w:p>
@@ -666,16 +666,16 @@
         </w:tc>
         <w:tc>
           <w:tcPr>
-            <w:tcW w:w="1800" w:type="dxa"/>
-            <w:tcBorders>
-              <w:top w:val="single" w:sz="2" w:space="0" w:color="000001"/>
-              <w:left w:val="single" w:sz="2" w:space="0" w:color="000001"/>
-              <w:bottom w:val="single" w:sz="2" w:space="0" w:color="000001"/>
-              <w:insideH w:val="single" w:sz="2" w:space="0" w:color="000001"/>
-            </w:tcBorders>
-            <w:shd w:fill="auto" w:val="clear"/>
-            <w:tcMar>
-              <w:left w:w="51" w:type="dxa"/>
+            <w:tcW w:w="1801" w:type="dxa"/>
+            <w:tcBorders>
+              <w:top w:val="single" w:sz="2" w:space="0" w:color="000001"/>
+              <w:left w:val="single" w:sz="2" w:space="0" w:color="000001"/>
+              <w:bottom w:val="single" w:sz="2" w:space="0" w:color="000001"/>
+              <w:insideH w:val="single" w:sz="2" w:space="0" w:color="000001"/>
+            </w:tcBorders>
+            <w:shd w:fill="auto" w:val="clear"/>
+            <w:tcMar>
+              <w:left w:w="48" w:type="dxa"/>
             </w:tcMar>
           </w:tcPr>
           <w:p>
@@ -704,7 +704,7 @@
             </w:tcBorders>
             <w:shd w:fill="auto" w:val="clear"/>
             <w:tcMar>
-              <w:left w:w="51" w:type="dxa"/>
+              <w:left w:w="48" w:type="dxa"/>
             </w:tcMar>
           </w:tcPr>
           <w:p>
@@ -735,7 +735,7 @@
             </w:tcBorders>
             <w:shd w:fill="auto" w:val="clear"/>
             <w:tcMar>
-              <w:left w:w="51" w:type="dxa"/>
+              <w:left w:w="48" w:type="dxa"/>
             </w:tcMar>
           </w:tcPr>
           <w:p>
@@ -769,7 +769,7 @@
       <w:tblPr>
         <w:tblW w:w="9638" w:type="dxa"/>
         <w:jc w:val="left"/>
-        <w:tblInd w:w="53" w:type="dxa"/>
+        <w:tblInd w:w="50" w:type="dxa"/>
         <w:tblBorders>
           <w:top w:val="single" w:sz="2" w:space="0" w:color="000001"/>
           <w:left w:val="single" w:sz="2" w:space="0" w:color="000001"/>
@@ -778,33 +778,33 @@
         </w:tblBorders>
         <w:tblCellMar>
           <w:top w:w="55" w:type="dxa"/>
-          <w:left w:w="51" w:type="dxa"/>
+          <w:left w:w="48" w:type="dxa"/>
           <w:bottom w:w="55" w:type="dxa"/>
           <w:right w:w="55" w:type="dxa"/>
         </w:tblCellMar>
       </w:tblPr>
       <w:tblGrid>
-        <w:gridCol w:w="1013"/>
+        <w:gridCol w:w="1012"/>
         <w:gridCol w:w="1865"/>
         <w:gridCol w:w="1444"/>
-        <w:gridCol w:w="1800"/>
+        <w:gridCol w:w="1801"/>
         <w:gridCol w:w="1884"/>
-        <w:gridCol w:w="1632"/>
+        <w:gridCol w:w="1631"/>
       </w:tblGrid>
       <w:tr>
         <w:trPr/>
         <w:tc>
           <w:tcPr>
-            <w:tcW w:w="1013" w:type="dxa"/>
-            <w:tcBorders>
-              <w:top w:val="single" w:sz="2" w:space="0" w:color="000001"/>
-              <w:left w:val="single" w:sz="2" w:space="0" w:color="000001"/>
-              <w:bottom w:val="single" w:sz="2" w:space="0" w:color="000001"/>
-              <w:insideH w:val="single" w:sz="2" w:space="0" w:color="000001"/>
-            </w:tcBorders>
-            <w:shd w:fill="auto" w:val="clear"/>
-            <w:tcMar>
-              <w:left w:w="51" w:type="dxa"/>
+            <w:tcW w:w="1012" w:type="dxa"/>
+            <w:tcBorders>
+              <w:top w:val="single" w:sz="2" w:space="0" w:color="000001"/>
+              <w:left w:val="single" w:sz="2" w:space="0" w:color="000001"/>
+              <w:bottom w:val="single" w:sz="2" w:space="0" w:color="000001"/>
+              <w:insideH w:val="single" w:sz="2" w:space="0" w:color="000001"/>
+            </w:tcBorders>
+            <w:shd w:fill="auto" w:val="clear"/>
+            <w:tcMar>
+              <w:left w:w="48" w:type="dxa"/>
             </w:tcMar>
           </w:tcPr>
           <w:p>
@@ -833,7 +833,7 @@
             </w:tcBorders>
             <w:shd w:fill="auto" w:val="clear"/>
             <w:tcMar>
-              <w:left w:w="51" w:type="dxa"/>
+              <w:left w:w="48" w:type="dxa"/>
             </w:tcMar>
           </w:tcPr>
           <w:p>
@@ -862,7 +862,7 @@
             </w:tcBorders>
             <w:shd w:fill="auto" w:val="clear"/>
             <w:tcMar>
-              <w:left w:w="51" w:type="dxa"/>
+              <w:left w:w="48" w:type="dxa"/>
             </w:tcMar>
           </w:tcPr>
           <w:p>
@@ -882,16 +882,16 @@
         </w:tc>
         <w:tc>
           <w:tcPr>
-            <w:tcW w:w="1800" w:type="dxa"/>
-            <w:tcBorders>
-              <w:top w:val="single" w:sz="2" w:space="0" w:color="000001"/>
-              <w:left w:val="single" w:sz="2" w:space="0" w:color="000001"/>
-              <w:bottom w:val="single" w:sz="2" w:space="0" w:color="000001"/>
-              <w:insideH w:val="single" w:sz="2" w:space="0" w:color="000001"/>
-            </w:tcBorders>
-            <w:shd w:fill="auto" w:val="clear"/>
-            <w:tcMar>
-              <w:left w:w="51" w:type="dxa"/>
+            <w:tcW w:w="1801" w:type="dxa"/>
+            <w:tcBorders>
+              <w:top w:val="single" w:sz="2" w:space="0" w:color="000001"/>
+              <w:left w:val="single" w:sz="2" w:space="0" w:color="000001"/>
+              <w:bottom w:val="single" w:sz="2" w:space="0" w:color="000001"/>
+              <w:insideH w:val="single" w:sz="2" w:space="0" w:color="000001"/>
+            </w:tcBorders>
+            <w:shd w:fill="auto" w:val="clear"/>
+            <w:tcMar>
+              <w:left w:w="48" w:type="dxa"/>
             </w:tcMar>
           </w:tcPr>
           <w:p>
@@ -920,7 +920,7 @@
             </w:tcBorders>
             <w:shd w:fill="auto" w:val="clear"/>
             <w:tcMar>
-              <w:left w:w="51" w:type="dxa"/>
+              <w:left w:w="48" w:type="dxa"/>
             </w:tcMar>
           </w:tcPr>
           <w:p>
@@ -940,7 +940,7 @@
         </w:tc>
         <w:tc>
           <w:tcPr>
-            <w:tcW w:w="1632" w:type="dxa"/>
+            <w:tcW w:w="1631" w:type="dxa"/>
             <w:tcBorders>
               <w:top w:val="single" w:sz="2" w:space="0" w:color="000001"/>
               <w:left w:val="single" w:sz="2" w:space="0" w:color="000001"/>
@@ -951,7 +951,7 @@
             </w:tcBorders>
             <w:shd w:fill="auto" w:val="clear"/>
             <w:tcMar>
-              <w:left w:w="51" w:type="dxa"/>
+              <w:left w:w="48" w:type="dxa"/>
             </w:tcMar>
           </w:tcPr>
           <w:p>
@@ -974,30 +974,30 @@
         <w:trPr/>
         <w:tc>
           <w:tcPr>
-            <w:tcW w:w="1013" w:type="dxa"/>
-            <w:tcBorders>
-              <w:top w:val="single" w:sz="2" w:space="0" w:color="000001"/>
-              <w:left w:val="single" w:sz="2" w:space="0" w:color="000001"/>
-              <w:bottom w:val="single" w:sz="2" w:space="0" w:color="000001"/>
-              <w:insideH w:val="single" w:sz="2" w:space="0" w:color="000001"/>
-            </w:tcBorders>
-            <w:shd w:fill="auto" w:val="clear"/>
-            <w:tcMar>
-              <w:left w:w="51" w:type="dxa"/>
-            </w:tcMar>
-          </w:tcPr>
-          <w:p>
-            <w:pPr>
-              <w:pStyle w:val="TableContents"/>
-              <w:rPr>
-                <w:lang w:val="de-CH" w:eastAsia="zh-CN" w:bidi="hi-IN"/>
-              </w:rPr>
-            </w:pPr>
-            <w:r>
-              <w:rPr>
-                <w:lang w:val="de-CH" w:eastAsia="zh-CN" w:bidi="hi-IN"/>
-              </w:rPr>
-              <w:t xml:space="preserve">Firma Muster</w:t>
+            <w:tcW w:w="1012" w:type="dxa"/>
+            <w:tcBorders>
+              <w:top w:val="single" w:sz="2" w:space="0" w:color="000001"/>
+              <w:left w:val="single" w:sz="2" w:space="0" w:color="000001"/>
+              <w:bottom w:val="single" w:sz="2" w:space="0" w:color="000001"/>
+              <w:insideH w:val="single" w:sz="2" w:space="0" w:color="000001"/>
+            </w:tcBorders>
+            <w:shd w:fill="auto" w:val="clear"/>
+            <w:tcMar>
+              <w:left w:w="48" w:type="dxa"/>
+            </w:tcMar>
+          </w:tcPr>
+          <w:p>
+            <w:pPr>
+              <w:pStyle w:val="TableContents"/>
+              <w:rPr>
+                <w:lang w:val="de-CH" w:eastAsia="zh-CN" w:bidi="hi-IN"/>
+              </w:rPr>
+            </w:pPr>
+            <w:r>
+              <w:rPr>
+                <w:lang w:val="de-CH" w:eastAsia="zh-CN" w:bidi="hi-IN"/>
+              </w:rPr>
+              <w:t>Firma Muster</w:t>
             </w:r>
           </w:p>
         </w:tc>
@@ -1012,21 +1012,21 @@
             </w:tcBorders>
             <w:shd w:fill="auto" w:val="clear"/>
             <w:tcMar>
-              <w:left w:w="51" w:type="dxa"/>
-            </w:tcMar>
-          </w:tcPr>
-          <w:p>
-            <w:pPr>
-              <w:pStyle w:val="TableContents"/>
-              <w:rPr>
-                <w:lang w:val="de-CH" w:eastAsia="zh-CN" w:bidi="hi-IN"/>
-              </w:rPr>
-            </w:pPr>
-            <w:r>
-              <w:rPr>
-                <w:lang w:val="de-CH" w:eastAsia="zh-CN" w:bidi="hi-IN"/>
-              </w:rPr>
-              <w:t xml:space="preserve">Hans Muster</w:t>
+              <w:left w:w="48" w:type="dxa"/>
+            </w:tcMar>
+          </w:tcPr>
+          <w:p>
+            <w:pPr>
+              <w:pStyle w:val="TableContents"/>
+              <w:rPr>
+                <w:lang w:val="de-CH" w:eastAsia="zh-CN" w:bidi="hi-IN"/>
+              </w:rPr>
+            </w:pPr>
+            <w:r>
+              <w:rPr>
+                <w:lang w:val="de-CH" w:eastAsia="zh-CN" w:bidi="hi-IN"/>
+              </w:rPr>
+              <w:t>Hans Muster</w:t>
             </w:r>
           </w:p>
         </w:tc>
@@ -1041,50 +1041,50 @@
             </w:tcBorders>
             <w:shd w:fill="auto" w:val="clear"/>
             <w:tcMar>
-              <w:left w:w="51" w:type="dxa"/>
-            </w:tcMar>
-          </w:tcPr>
-          <w:p>
-            <w:pPr>
-              <w:pStyle w:val="TableContents"/>
-              <w:rPr>
-                <w:lang w:val="de-CH" w:eastAsia="zh-CN" w:bidi="hi-IN"/>
-              </w:rPr>
-            </w:pPr>
-            <w:r>
-              <w:rPr>
-                <w:lang w:val="de-CH" w:eastAsia="zh-CN" w:bidi="hi-IN"/>
-              </w:rPr>
-              <w:t xml:space="preserve">Beispiel Strasse</w:t>
-            </w:r>
-          </w:p>
-        </w:tc>
-        <w:tc>
-          <w:tcPr>
-            <w:tcW w:w="1800" w:type="dxa"/>
-            <w:tcBorders>
-              <w:top w:val="single" w:sz="2" w:space="0" w:color="000001"/>
-              <w:left w:val="single" w:sz="2" w:space="0" w:color="000001"/>
-              <w:bottom w:val="single" w:sz="2" w:space="0" w:color="000001"/>
-              <w:insideH w:val="single" w:sz="2" w:space="0" w:color="000001"/>
-            </w:tcBorders>
-            <w:shd w:fill="auto" w:val="clear"/>
-            <w:tcMar>
-              <w:left w:w="51" w:type="dxa"/>
-            </w:tcMar>
-          </w:tcPr>
-          <w:p>
-            <w:pPr>
-              <w:pStyle w:val="TableContents"/>
-              <w:rPr>
-                <w:lang w:val="de-CH" w:eastAsia="zh-CN" w:bidi="hi-IN"/>
-              </w:rPr>
-            </w:pPr>
-            <w:r>
-              <w:rPr>
-                <w:lang w:val="de-CH" w:eastAsia="zh-CN" w:bidi="hi-IN"/>
-              </w:rPr>
-              <w:t xml:space="preserve">0000 Ort</w:t>
+              <w:left w:w="48" w:type="dxa"/>
+            </w:tcMar>
+          </w:tcPr>
+          <w:p>
+            <w:pPr>
+              <w:pStyle w:val="TableContents"/>
+              <w:rPr>
+                <w:lang w:val="de-CH" w:eastAsia="zh-CN" w:bidi="hi-IN"/>
+              </w:rPr>
+            </w:pPr>
+            <w:r>
+              <w:rPr>
+                <w:lang w:val="de-CH" w:eastAsia="zh-CN" w:bidi="hi-IN"/>
+              </w:rPr>
+              <w:t>Beispiel Strasse</w:t>
+            </w:r>
+          </w:p>
+        </w:tc>
+        <w:tc>
+          <w:tcPr>
+            <w:tcW w:w="1801" w:type="dxa"/>
+            <w:tcBorders>
+              <w:top w:val="single" w:sz="2" w:space="0" w:color="000001"/>
+              <w:left w:val="single" w:sz="2" w:space="0" w:color="000001"/>
+              <w:bottom w:val="single" w:sz="2" w:space="0" w:color="000001"/>
+              <w:insideH w:val="single" w:sz="2" w:space="0" w:color="000001"/>
+            </w:tcBorders>
+            <w:shd w:fill="auto" w:val="clear"/>
+            <w:tcMar>
+              <w:left w:w="48" w:type="dxa"/>
+            </w:tcMar>
+          </w:tcPr>
+          <w:p>
+            <w:pPr>
+              <w:pStyle w:val="TableContents"/>
+              <w:rPr>
+                <w:lang w:val="de-CH" w:eastAsia="zh-CN" w:bidi="hi-IN"/>
+              </w:rPr>
+            </w:pPr>
+            <w:r>
+              <w:rPr>
+                <w:lang w:val="de-CH" w:eastAsia="zh-CN" w:bidi="hi-IN"/>
+              </w:rPr>
+              <w:t>0000 Ort</w:t>
             </w:r>
           </w:p>
         </w:tc>
@@ -1099,27 +1099,27 @@
             </w:tcBorders>
             <w:shd w:fill="auto" w:val="clear"/>
             <w:tcMar>
-              <w:left w:w="51" w:type="dxa"/>
-            </w:tcMar>
-          </w:tcPr>
-          <w:p>
-            <w:pPr>
-              <w:pStyle w:val="TableContents"/>
-              <w:rPr>
-                <w:lang w:val="de-CH" w:eastAsia="zh-CN" w:bidi="hi-IN"/>
-              </w:rPr>
-            </w:pPr>
-            <w:r>
-              <w:rPr>
-                <w:lang w:val="de-CH" w:eastAsia="zh-CN" w:bidi="hi-IN"/>
-              </w:rPr>
-              <w:t xml:space="preserve">email@example.com</w:t>
-            </w:r>
-          </w:p>
-        </w:tc>
-        <w:tc>
-          <w:tcPr>
-            <w:tcW w:w="1632" w:type="dxa"/>
+              <w:left w:w="48" w:type="dxa"/>
+            </w:tcMar>
+          </w:tcPr>
+          <w:p>
+            <w:pPr>
+              <w:pStyle w:val="TableContents"/>
+              <w:rPr>
+                <w:lang w:val="de-CH" w:eastAsia="zh-CN" w:bidi="hi-IN"/>
+              </w:rPr>
+            </w:pPr>
+            <w:r>
+              <w:rPr>
+                <w:lang w:val="de-CH" w:eastAsia="zh-CN" w:bidi="hi-IN"/>
+              </w:rPr>
+              <w:t>email@example.com</w:t>
+            </w:r>
+          </w:p>
+        </w:tc>
+        <w:tc>
+          <w:tcPr>
+            <w:tcW w:w="1631" w:type="dxa"/>
             <w:tcBorders>
               <w:top w:val="single" w:sz="2" w:space="0" w:color="000001"/>
               <w:left w:val="single" w:sz="2" w:space="0" w:color="000001"/>
@@ -1130,21 +1130,21 @@
             </w:tcBorders>
             <w:shd w:fill="auto" w:val="clear"/>
             <w:tcMar>
-              <w:left w:w="51" w:type="dxa"/>
-            </w:tcMar>
-          </w:tcPr>
-          <w:p>
-            <w:pPr>
-              <w:pStyle w:val="TableContents"/>
-              <w:rPr>
-                <w:lang w:val="de-CH" w:eastAsia="zh-CN" w:bidi="hi-IN"/>
-              </w:rPr>
-            </w:pPr>
-            <w:r>
-              <w:rPr>
-                <w:lang w:val="de-CH" w:eastAsia="zh-CN" w:bidi="hi-IN"/>
-              </w:rPr>
-              <w:t xml:space="preserve">000 000 00 00</w:t>
+              <w:left w:w="48" w:type="dxa"/>
+            </w:tcMar>
+          </w:tcPr>
+          <w:p>
+            <w:pPr>
+              <w:pStyle w:val="TableContents"/>
+              <w:rPr>
+                <w:lang w:val="de-CH" w:eastAsia="zh-CN" w:bidi="hi-IN"/>
+              </w:rPr>
+            </w:pPr>
+            <w:r>
+              <w:rPr>
+                <w:lang w:val="de-CH" w:eastAsia="zh-CN" w:bidi="hi-IN"/>
+              </w:rPr>
+              <w:t>000 000 00 00</w:t>
             </w:r>
           </w:p>
         </w:tc>
@@ -1153,30 +1153,30 @@
         <w:trPr/>
         <w:tc>
           <w:tcPr>
-            <w:tcW w:w="1013" w:type="dxa"/>
-            <w:tcBorders>
-              <w:top w:val="single" w:sz="2" w:space="0" w:color="000001"/>
-              <w:left w:val="single" w:sz="2" w:space="0" w:color="000001"/>
-              <w:bottom w:val="single" w:sz="2" w:space="0" w:color="000001"/>
-              <w:insideH w:val="single" w:sz="2" w:space="0" w:color="000001"/>
-            </w:tcBorders>
-            <w:shd w:fill="auto" w:val="clear"/>
-            <w:tcMar>
-              <w:left w:w="51" w:type="dxa"/>
-            </w:tcMar>
-          </w:tcPr>
-          <w:p>
-            <w:pPr>
-              <w:pStyle w:val="TableContents"/>
-              <w:rPr>
-                <w:lang w:val="de-CH" w:eastAsia="zh-CN" w:bidi="hi-IN"/>
-              </w:rPr>
-            </w:pPr>
-            <w:r>
-              <w:rPr>
-                <w:lang w:val="de-CH" w:eastAsia="zh-CN" w:bidi="hi-IN"/>
-              </w:rPr>
-              <w:t xml:space="preserve">Firma Beispiel</w:t>
+            <w:tcW w:w="1012" w:type="dxa"/>
+            <w:tcBorders>
+              <w:top w:val="single" w:sz="2" w:space="0" w:color="000001"/>
+              <w:left w:val="single" w:sz="2" w:space="0" w:color="000001"/>
+              <w:bottom w:val="single" w:sz="2" w:space="0" w:color="000001"/>
+              <w:insideH w:val="single" w:sz="2" w:space="0" w:color="000001"/>
+            </w:tcBorders>
+            <w:shd w:fill="auto" w:val="clear"/>
+            <w:tcMar>
+              <w:left w:w="48" w:type="dxa"/>
+            </w:tcMar>
+          </w:tcPr>
+          <w:p>
+            <w:pPr>
+              <w:pStyle w:val="TableContents"/>
+              <w:rPr>
+                <w:lang w:val="de-CH" w:eastAsia="zh-CN" w:bidi="hi-IN"/>
+              </w:rPr>
+            </w:pPr>
+            <w:r>
+              <w:rPr>
+                <w:lang w:val="de-CH" w:eastAsia="zh-CN" w:bidi="hi-IN"/>
+              </w:rPr>
+              <w:t>Firma Beispiel</w:t>
             </w:r>
           </w:p>
         </w:tc>
@@ -1191,21 +1191,21 @@
             </w:tcBorders>
             <w:shd w:fill="auto" w:val="clear"/>
             <w:tcMar>
-              <w:left w:w="51" w:type="dxa"/>
-            </w:tcMar>
-          </w:tcPr>
-          <w:p>
-            <w:pPr>
-              <w:pStyle w:val="TableContents"/>
-              <w:rPr>
-                <w:lang w:val="de-CH" w:eastAsia="zh-CN" w:bidi="hi-IN"/>
-              </w:rPr>
-            </w:pPr>
-            <w:r>
-              <w:rPr>
-                <w:lang w:val="de-CH" w:eastAsia="zh-CN" w:bidi="hi-IN"/>
-              </w:rPr>
-              <w:t xml:space="preserve">Hans Beispiel</w:t>
+              <w:left w:w="48" w:type="dxa"/>
+            </w:tcMar>
+          </w:tcPr>
+          <w:p>
+            <w:pPr>
+              <w:pStyle w:val="TableContents"/>
+              <w:rPr>
+                <w:lang w:val="de-CH" w:eastAsia="zh-CN" w:bidi="hi-IN"/>
+              </w:rPr>
+            </w:pPr>
+            <w:r>
+              <w:rPr>
+                <w:lang w:val="de-CH" w:eastAsia="zh-CN" w:bidi="hi-IN"/>
+              </w:rPr>
+              <w:t>Hans Beispiel</w:t>
             </w:r>
           </w:p>
         </w:tc>
@@ -1220,50 +1220,50 @@
             </w:tcBorders>
             <w:shd w:fill="auto" w:val="clear"/>
             <w:tcMar>
-              <w:left w:w="51" w:type="dxa"/>
-            </w:tcMar>
-          </w:tcPr>
-          <w:p>
-            <w:pPr>
-              <w:pStyle w:val="TableContents"/>
-              <w:rPr>
-                <w:lang w:val="de-CH" w:eastAsia="zh-CN" w:bidi="hi-IN"/>
-              </w:rPr>
-            </w:pPr>
-            <w:r>
-              <w:rPr>
-                <w:lang w:val="de-CH" w:eastAsia="zh-CN" w:bidi="hi-IN"/>
-              </w:rPr>
-              <w:t xml:space="preserve"/>
-            </w:r>
-          </w:p>
-        </w:tc>
-        <w:tc>
-          <w:tcPr>
-            <w:tcW w:w="1800" w:type="dxa"/>
-            <w:tcBorders>
-              <w:top w:val="single" w:sz="2" w:space="0" w:color="000001"/>
-              <w:left w:val="single" w:sz="2" w:space="0" w:color="000001"/>
-              <w:bottom w:val="single" w:sz="2" w:space="0" w:color="000001"/>
-              <w:insideH w:val="single" w:sz="2" w:space="0" w:color="000001"/>
-            </w:tcBorders>
-            <w:shd w:fill="auto" w:val="clear"/>
-            <w:tcMar>
-              <w:left w:w="51" w:type="dxa"/>
-            </w:tcMar>
-          </w:tcPr>
-          <w:p>
-            <w:pPr>
-              <w:pStyle w:val="TableContents"/>
-              <w:rPr>
-                <w:lang w:val="de-CH" w:eastAsia="zh-CN" w:bidi="hi-IN"/>
-              </w:rPr>
-            </w:pPr>
-            <w:r>
-              <w:rPr>
-                <w:lang w:val="de-CH" w:eastAsia="zh-CN" w:bidi="hi-IN"/>
-              </w:rPr>
-              <w:t xml:space="preserve"/>
+              <w:left w:w="48" w:type="dxa"/>
+            </w:tcMar>
+          </w:tcPr>
+          <w:p>
+            <w:pPr>
+              <w:pStyle w:val="TableContents"/>
+              <w:rPr>
+                <w:lang w:val="de-CH" w:eastAsia="zh-CN" w:bidi="hi-IN"/>
+              </w:rPr>
+            </w:pPr>
+            <w:r>
+              <w:rPr>
+                <w:lang w:val="de-CH" w:eastAsia="zh-CN" w:bidi="hi-IN"/>
+              </w:rPr>
+              <w:t/>
+            </w:r>
+          </w:p>
+        </w:tc>
+        <w:tc>
+          <w:tcPr>
+            <w:tcW w:w="1801" w:type="dxa"/>
+            <w:tcBorders>
+              <w:top w:val="single" w:sz="2" w:space="0" w:color="000001"/>
+              <w:left w:val="single" w:sz="2" w:space="0" w:color="000001"/>
+              <w:bottom w:val="single" w:sz="2" w:space="0" w:color="000001"/>
+              <w:insideH w:val="single" w:sz="2" w:space="0" w:color="000001"/>
+            </w:tcBorders>
+            <w:shd w:fill="auto" w:val="clear"/>
+            <w:tcMar>
+              <w:left w:w="48" w:type="dxa"/>
+            </w:tcMar>
+          </w:tcPr>
+          <w:p>
+            <w:pPr>
+              <w:pStyle w:val="TableContents"/>
+              <w:rPr>
+                <w:lang w:val="de-CH" w:eastAsia="zh-CN" w:bidi="hi-IN"/>
+              </w:rPr>
+            </w:pPr>
+            <w:r>
+              <w:rPr>
+                <w:lang w:val="de-CH" w:eastAsia="zh-CN" w:bidi="hi-IN"/>
+              </w:rPr>
+              <w:t/>
             </w:r>
           </w:p>
         </w:tc>
@@ -1278,27 +1278,27 @@
             </w:tcBorders>
             <w:shd w:fill="auto" w:val="clear"/>
             <w:tcMar>
-              <w:left w:w="51" w:type="dxa"/>
-            </w:tcMar>
-          </w:tcPr>
-          <w:p>
-            <w:pPr>
-              <w:pStyle w:val="TableContents"/>
-              <w:rPr>
-                <w:lang w:val="de-CH" w:eastAsia="zh-CN" w:bidi="hi-IN"/>
-              </w:rPr>
-            </w:pPr>
-            <w:r>
-              <w:rPr>
-                <w:lang w:val="de-CH" w:eastAsia="zh-CN" w:bidi="hi-IN"/>
-              </w:rPr>
-              <w:t xml:space="preserve"/>
-            </w:r>
-          </w:p>
-        </w:tc>
-        <w:tc>
-          <w:tcPr>
-            <w:tcW w:w="1632" w:type="dxa"/>
+              <w:left w:w="48" w:type="dxa"/>
+            </w:tcMar>
+          </w:tcPr>
+          <w:p>
+            <w:pPr>
+              <w:pStyle w:val="TableContents"/>
+              <w:rPr>
+                <w:lang w:val="de-CH" w:eastAsia="zh-CN" w:bidi="hi-IN"/>
+              </w:rPr>
+            </w:pPr>
+            <w:r>
+              <w:rPr>
+                <w:lang w:val="de-CH" w:eastAsia="zh-CN" w:bidi="hi-IN"/>
+              </w:rPr>
+              <w:t/>
+            </w:r>
+          </w:p>
+        </w:tc>
+        <w:tc>
+          <w:tcPr>
+            <w:tcW w:w="1631" w:type="dxa"/>
             <w:tcBorders>
               <w:top w:val="single" w:sz="2" w:space="0" w:color="000001"/>
               <w:left w:val="single" w:sz="2" w:space="0" w:color="000001"/>
@@ -1309,21 +1309,21 @@
             </w:tcBorders>
             <w:shd w:fill="auto" w:val="clear"/>
             <w:tcMar>
-              <w:left w:w="51" w:type="dxa"/>
-            </w:tcMar>
-          </w:tcPr>
-          <w:p>
-            <w:pPr>
-              <w:pStyle w:val="TableContents"/>
-              <w:rPr>
-                <w:lang w:val="de-CH" w:eastAsia="zh-CN" w:bidi="hi-IN"/>
-              </w:rPr>
-            </w:pPr>
-            <w:r>
-              <w:rPr>
-                <w:lang w:val="de-CH" w:eastAsia="zh-CN" w:bidi="hi-IN"/>
-              </w:rPr>
-              <w:t xml:space="preserve"/>
+              <w:left w:w="48" w:type="dxa"/>
+            </w:tcMar>
+          </w:tcPr>
+          <w:p>
+            <w:pPr>
+              <w:pStyle w:val="TableContents"/>
+              <w:rPr>
+                <w:lang w:val="de-CH" w:eastAsia="zh-CN" w:bidi="hi-IN"/>
+              </w:rPr>
+            </w:pPr>
+            <w:r>
+              <w:rPr>
+                <w:lang w:val="de-CH" w:eastAsia="zh-CN" w:bidi="hi-IN"/>
+              </w:rPr>
+              <w:t/>
             </w:r>
           </w:p>
         </w:tc>
@@ -1343,7 +1343,7 @@
       <w:tblPr>
         <w:tblW w:w="9638" w:type="dxa"/>
         <w:jc w:val="left"/>
-        <w:tblInd w:w="53" w:type="dxa"/>
+        <w:tblInd w:w="50" w:type="dxa"/>
         <w:tblBorders>
           <w:top w:val="single" w:sz="2" w:space="0" w:color="000001"/>
           <w:left w:val="single" w:sz="2" w:space="0" w:color="000001"/>
@@ -1352,33 +1352,33 @@
         </w:tblBorders>
         <w:tblCellMar>
           <w:top w:w="55" w:type="dxa"/>
-          <w:left w:w="51" w:type="dxa"/>
+          <w:left w:w="48" w:type="dxa"/>
           <w:bottom w:w="55" w:type="dxa"/>
           <w:right w:w="55" w:type="dxa"/>
         </w:tblCellMar>
       </w:tblPr>
       <w:tblGrid>
-        <w:gridCol w:w="1013"/>
+        <w:gridCol w:w="1012"/>
         <w:gridCol w:w="1865"/>
         <w:gridCol w:w="1444"/>
-        <w:gridCol w:w="1800"/>
+        <w:gridCol w:w="1801"/>
         <w:gridCol w:w="1884"/>
-        <w:gridCol w:w="1632"/>
+        <w:gridCol w:w="1631"/>
       </w:tblGrid>
       <w:tr>
         <w:trPr/>
         <w:tc>
           <w:tcPr>
-            <w:tcW w:w="1013" w:type="dxa"/>
-            <w:tcBorders>
-              <w:top w:val="single" w:sz="2" w:space="0" w:color="000001"/>
-              <w:left w:val="single" w:sz="2" w:space="0" w:color="000001"/>
-              <w:bottom w:val="single" w:sz="2" w:space="0" w:color="000001"/>
-              <w:insideH w:val="single" w:sz="2" w:space="0" w:color="000001"/>
-            </w:tcBorders>
-            <w:shd w:fill="auto" w:val="clear"/>
-            <w:tcMar>
-              <w:left w:w="51" w:type="dxa"/>
+            <w:tcW w:w="1012" w:type="dxa"/>
+            <w:tcBorders>
+              <w:top w:val="single" w:sz="2" w:space="0" w:color="000001"/>
+              <w:left w:val="single" w:sz="2" w:space="0" w:color="000001"/>
+              <w:bottom w:val="single" w:sz="2" w:space="0" w:color="000001"/>
+              <w:insideH w:val="single" w:sz="2" w:space="0" w:color="000001"/>
+            </w:tcBorders>
+            <w:shd w:fill="auto" w:val="clear"/>
+            <w:tcMar>
+              <w:left w:w="48" w:type="dxa"/>
             </w:tcMar>
           </w:tcPr>
           <w:p>
@@ -1407,7 +1407,7 @@
             </w:tcBorders>
             <w:shd w:fill="auto" w:val="clear"/>
             <w:tcMar>
-              <w:left w:w="51" w:type="dxa"/>
+              <w:left w:w="48" w:type="dxa"/>
             </w:tcMar>
           </w:tcPr>
           <w:p>
@@ -1436,7 +1436,7 @@
             </w:tcBorders>
             <w:shd w:fill="auto" w:val="clear"/>
             <w:tcMar>
-              <w:left w:w="51" w:type="dxa"/>
+              <w:left w:w="48" w:type="dxa"/>
             </w:tcMar>
           </w:tcPr>
           <w:p>
@@ -1456,16 +1456,16 @@
         </w:tc>
         <w:tc>
           <w:tcPr>
-            <w:tcW w:w="1800" w:type="dxa"/>
-            <w:tcBorders>
-              <w:top w:val="single" w:sz="2" w:space="0" w:color="000001"/>
-              <w:left w:val="single" w:sz="2" w:space="0" w:color="000001"/>
-              <w:bottom w:val="single" w:sz="2" w:space="0" w:color="000001"/>
-              <w:insideH w:val="single" w:sz="2" w:space="0" w:color="000001"/>
-            </w:tcBorders>
-            <w:shd w:fill="auto" w:val="clear"/>
-            <w:tcMar>
-              <w:left w:w="51" w:type="dxa"/>
+            <w:tcW w:w="1801" w:type="dxa"/>
+            <w:tcBorders>
+              <w:top w:val="single" w:sz="2" w:space="0" w:color="000001"/>
+              <w:left w:val="single" w:sz="2" w:space="0" w:color="000001"/>
+              <w:bottom w:val="single" w:sz="2" w:space="0" w:color="000001"/>
+              <w:insideH w:val="single" w:sz="2" w:space="0" w:color="000001"/>
+            </w:tcBorders>
+            <w:shd w:fill="auto" w:val="clear"/>
+            <w:tcMar>
+              <w:left w:w="48" w:type="dxa"/>
             </w:tcMar>
           </w:tcPr>
           <w:p>
@@ -1494,7 +1494,7 @@
             </w:tcBorders>
             <w:shd w:fill="auto" w:val="clear"/>
             <w:tcMar>
-              <w:left w:w="51" w:type="dxa"/>
+              <w:left w:w="48" w:type="dxa"/>
             </w:tcMar>
           </w:tcPr>
           <w:p>
@@ -1514,7 +1514,7 @@
         </w:tc>
         <w:tc>
           <w:tcPr>
-            <w:tcW w:w="1632" w:type="dxa"/>
+            <w:tcW w:w="1631" w:type="dxa"/>
             <w:tcBorders>
               <w:top w:val="single" w:sz="2" w:space="0" w:color="000001"/>
               <w:left w:val="single" w:sz="2" w:space="0" w:color="000001"/>
@@ -1525,7 +1525,7 @@
             </w:tcBorders>
             <w:shd w:fill="auto" w:val="clear"/>
             <w:tcMar>
-              <w:left w:w="51" w:type="dxa"/>
+              <w:left w:w="48" w:type="dxa"/>
             </w:tcMar>
           </w:tcPr>
           <w:p>
@@ -1548,30 +1548,30 @@
         <w:trPr/>
         <w:tc>
           <w:tcPr>
-            <w:tcW w:w="1013" w:type="dxa"/>
-            <w:tcBorders>
-              <w:top w:val="single" w:sz="2" w:space="0" w:color="000001"/>
-              <w:left w:val="single" w:sz="2" w:space="0" w:color="000001"/>
-              <w:bottom w:val="single" w:sz="2" w:space="0" w:color="000001"/>
-              <w:insideH w:val="single" w:sz="2" w:space="0" w:color="000001"/>
-            </w:tcBorders>
-            <w:shd w:fill="auto" w:val="clear"/>
-            <w:tcMar>
-              <w:left w:w="51" w:type="dxa"/>
-            </w:tcMar>
-          </w:tcPr>
-          <w:p>
-            <w:pPr>
-              <w:pStyle w:val="TableContents"/>
-              <w:rPr>
-                <w:lang w:val="de-CH" w:eastAsia="zh-CN" w:bidi="hi-IN"/>
-              </w:rPr>
-            </w:pPr>
-            <w:r>
-              <w:rPr>
-                <w:lang w:val="de-CH" w:eastAsia="zh-CN" w:bidi="hi-IN"/>
-              </w:rPr>
-              <w:t xml:space="preserve">Firma Muster</w:t>
+            <w:tcW w:w="1012" w:type="dxa"/>
+            <w:tcBorders>
+              <w:top w:val="single" w:sz="2" w:space="0" w:color="000001"/>
+              <w:left w:val="single" w:sz="2" w:space="0" w:color="000001"/>
+              <w:bottom w:val="single" w:sz="2" w:space="0" w:color="000001"/>
+              <w:insideH w:val="single" w:sz="2" w:space="0" w:color="000001"/>
+            </w:tcBorders>
+            <w:shd w:fill="auto" w:val="clear"/>
+            <w:tcMar>
+              <w:left w:w="48" w:type="dxa"/>
+            </w:tcMar>
+          </w:tcPr>
+          <w:p>
+            <w:pPr>
+              <w:pStyle w:val="TableContents"/>
+              <w:rPr>
+                <w:lang w:val="de-CH" w:eastAsia="zh-CN" w:bidi="hi-IN"/>
+              </w:rPr>
+            </w:pPr>
+            <w:r>
+              <w:rPr>
+                <w:lang w:val="de-CH" w:eastAsia="zh-CN" w:bidi="hi-IN"/>
+              </w:rPr>
+              <w:t>Firma Muster</w:t>
             </w:r>
           </w:p>
         </w:tc>
@@ -1586,21 +1586,21 @@
             </w:tcBorders>
             <w:shd w:fill="auto" w:val="clear"/>
             <w:tcMar>
-              <w:left w:w="51" w:type="dxa"/>
-            </w:tcMar>
-          </w:tcPr>
-          <w:p>
-            <w:pPr>
-              <w:pStyle w:val="TableContents"/>
-              <w:rPr>
-                <w:lang w:val="de-CH" w:eastAsia="zh-CN" w:bidi="hi-IN"/>
-              </w:rPr>
-            </w:pPr>
-            <w:r>
-              <w:rPr>
-                <w:lang w:val="de-CH" w:eastAsia="zh-CN" w:bidi="hi-IN"/>
-              </w:rPr>
-              <w:t xml:space="preserve">Hans Muster</w:t>
+              <w:left w:w="48" w:type="dxa"/>
+            </w:tcMar>
+          </w:tcPr>
+          <w:p>
+            <w:pPr>
+              <w:pStyle w:val="TableContents"/>
+              <w:rPr>
+                <w:lang w:val="de-CH" w:eastAsia="zh-CN" w:bidi="hi-IN"/>
+              </w:rPr>
+            </w:pPr>
+            <w:r>
+              <w:rPr>
+                <w:lang w:val="de-CH" w:eastAsia="zh-CN" w:bidi="hi-IN"/>
+              </w:rPr>
+              <w:t>Hans Muster</w:t>
             </w:r>
           </w:p>
         </w:tc>
@@ -1615,50 +1615,50 @@
             </w:tcBorders>
             <w:shd w:fill="auto" w:val="clear"/>
             <w:tcMar>
-              <w:left w:w="51" w:type="dxa"/>
-            </w:tcMar>
-          </w:tcPr>
-          <w:p>
-            <w:pPr>
-              <w:pStyle w:val="TableContents"/>
-              <w:rPr>
-                <w:lang w:val="de-CH" w:eastAsia="zh-CN" w:bidi="hi-IN"/>
-              </w:rPr>
-            </w:pPr>
-            <w:r>
-              <w:rPr>
-                <w:lang w:val="de-CH" w:eastAsia="zh-CN" w:bidi="hi-IN"/>
-              </w:rPr>
-              <w:t xml:space="preserve">Beispiel Strasse</w:t>
-            </w:r>
-          </w:p>
-        </w:tc>
-        <w:tc>
-          <w:tcPr>
-            <w:tcW w:w="1800" w:type="dxa"/>
-            <w:tcBorders>
-              <w:top w:val="single" w:sz="2" w:space="0" w:color="000001"/>
-              <w:left w:val="single" w:sz="2" w:space="0" w:color="000001"/>
-              <w:bottom w:val="single" w:sz="2" w:space="0" w:color="000001"/>
-              <w:insideH w:val="single" w:sz="2" w:space="0" w:color="000001"/>
-            </w:tcBorders>
-            <w:shd w:fill="auto" w:val="clear"/>
-            <w:tcMar>
-              <w:left w:w="51" w:type="dxa"/>
-            </w:tcMar>
-          </w:tcPr>
-          <w:p>
-            <w:pPr>
-              <w:pStyle w:val="TableContents"/>
-              <w:rPr>
-                <w:lang w:val="de-CH" w:eastAsia="zh-CN" w:bidi="hi-IN"/>
-              </w:rPr>
-            </w:pPr>
-            <w:r>
-              <w:rPr>
-                <w:lang w:val="de-CH" w:eastAsia="zh-CN" w:bidi="hi-IN"/>
-              </w:rPr>
-              <w:t xml:space="preserve">0000 Ort</w:t>
+              <w:left w:w="48" w:type="dxa"/>
+            </w:tcMar>
+          </w:tcPr>
+          <w:p>
+            <w:pPr>
+              <w:pStyle w:val="TableContents"/>
+              <w:rPr>
+                <w:lang w:val="de-CH" w:eastAsia="zh-CN" w:bidi="hi-IN"/>
+              </w:rPr>
+            </w:pPr>
+            <w:r>
+              <w:rPr>
+                <w:lang w:val="de-CH" w:eastAsia="zh-CN" w:bidi="hi-IN"/>
+              </w:rPr>
+              <w:t>Beispiel Strasse</w:t>
+            </w:r>
+          </w:p>
+        </w:tc>
+        <w:tc>
+          <w:tcPr>
+            <w:tcW w:w="1801" w:type="dxa"/>
+            <w:tcBorders>
+              <w:top w:val="single" w:sz="2" w:space="0" w:color="000001"/>
+              <w:left w:val="single" w:sz="2" w:space="0" w:color="000001"/>
+              <w:bottom w:val="single" w:sz="2" w:space="0" w:color="000001"/>
+              <w:insideH w:val="single" w:sz="2" w:space="0" w:color="000001"/>
+            </w:tcBorders>
+            <w:shd w:fill="auto" w:val="clear"/>
+            <w:tcMar>
+              <w:left w:w="48" w:type="dxa"/>
+            </w:tcMar>
+          </w:tcPr>
+          <w:p>
+            <w:pPr>
+              <w:pStyle w:val="TableContents"/>
+              <w:rPr>
+                <w:lang w:val="de-CH" w:eastAsia="zh-CN" w:bidi="hi-IN"/>
+              </w:rPr>
+            </w:pPr>
+            <w:r>
+              <w:rPr>
+                <w:lang w:val="de-CH" w:eastAsia="zh-CN" w:bidi="hi-IN"/>
+              </w:rPr>
+              <w:t>0000 Ort</w:t>
             </w:r>
           </w:p>
         </w:tc>
@@ -1673,27 +1673,27 @@
             </w:tcBorders>
             <w:shd w:fill="auto" w:val="clear"/>
             <w:tcMar>
-              <w:left w:w="51" w:type="dxa"/>
-            </w:tcMar>
-          </w:tcPr>
-          <w:p>
-            <w:pPr>
-              <w:pStyle w:val="TableContents"/>
-              <w:rPr>
-                <w:lang w:val="de-CH" w:eastAsia="zh-CN" w:bidi="hi-IN"/>
-              </w:rPr>
-            </w:pPr>
-            <w:r>
-              <w:rPr>
-                <w:lang w:val="de-CH" w:eastAsia="zh-CN" w:bidi="hi-IN"/>
-              </w:rPr>
-              <w:t xml:space="preserve">email@example.com</w:t>
-            </w:r>
-          </w:p>
-        </w:tc>
-        <w:tc>
-          <w:tcPr>
-            <w:tcW w:w="1632" w:type="dxa"/>
+              <w:left w:w="48" w:type="dxa"/>
+            </w:tcMar>
+          </w:tcPr>
+          <w:p>
+            <w:pPr>
+              <w:pStyle w:val="TableContents"/>
+              <w:rPr>
+                <w:lang w:val="de-CH" w:eastAsia="zh-CN" w:bidi="hi-IN"/>
+              </w:rPr>
+            </w:pPr>
+            <w:r>
+              <w:rPr>
+                <w:lang w:val="de-CH" w:eastAsia="zh-CN" w:bidi="hi-IN"/>
+              </w:rPr>
+              <w:t>email@example.com</w:t>
+            </w:r>
+          </w:p>
+        </w:tc>
+        <w:tc>
+          <w:tcPr>
+            <w:tcW w:w="1631" w:type="dxa"/>
             <w:tcBorders>
               <w:top w:val="single" w:sz="2" w:space="0" w:color="000001"/>
               <w:left w:val="single" w:sz="2" w:space="0" w:color="000001"/>
@@ -1704,21 +1704,21 @@
             </w:tcBorders>
             <w:shd w:fill="auto" w:val="clear"/>
             <w:tcMar>
-              <w:left w:w="51" w:type="dxa"/>
-            </w:tcMar>
-          </w:tcPr>
-          <w:p>
-            <w:pPr>
-              <w:pStyle w:val="TableContents"/>
-              <w:rPr>
-                <w:lang w:val="de-CH" w:eastAsia="zh-CN" w:bidi="hi-IN"/>
-              </w:rPr>
-            </w:pPr>
-            <w:r>
-              <w:rPr>
-                <w:lang w:val="de-CH" w:eastAsia="zh-CN" w:bidi="hi-IN"/>
-              </w:rPr>
-              <w:t xml:space="preserve">000 000 00 00</w:t>
+              <w:left w:w="48" w:type="dxa"/>
+            </w:tcMar>
+          </w:tcPr>
+          <w:p>
+            <w:pPr>
+              <w:pStyle w:val="TableContents"/>
+              <w:rPr>
+                <w:lang w:val="de-CH" w:eastAsia="zh-CN" w:bidi="hi-IN"/>
+              </w:rPr>
+            </w:pPr>
+            <w:r>
+              <w:rPr>
+                <w:lang w:val="de-CH" w:eastAsia="zh-CN" w:bidi="hi-IN"/>
+              </w:rPr>
+              <w:t>000 000 00 00</w:t>
             </w:r>
           </w:p>
         </w:tc>
@@ -1727,30 +1727,30 @@
         <w:trPr/>
         <w:tc>
           <w:tcPr>
-            <w:tcW w:w="1013" w:type="dxa"/>
-            <w:tcBorders>
-              <w:top w:val="single" w:sz="2" w:space="0" w:color="000001"/>
-              <w:left w:val="single" w:sz="2" w:space="0" w:color="000001"/>
-              <w:bottom w:val="single" w:sz="2" w:space="0" w:color="000001"/>
-              <w:insideH w:val="single" w:sz="2" w:space="0" w:color="000001"/>
-            </w:tcBorders>
-            <w:shd w:fill="auto" w:val="clear"/>
-            <w:tcMar>
-              <w:left w:w="51" w:type="dxa"/>
-            </w:tcMar>
-          </w:tcPr>
-          <w:p>
-            <w:pPr>
-              <w:pStyle w:val="TableContents"/>
-              <w:rPr>
-                <w:lang w:val="de-CH" w:eastAsia="zh-CN" w:bidi="hi-IN"/>
-              </w:rPr>
-            </w:pPr>
-            <w:r>
-              <w:rPr>
-                <w:lang w:val="de-CH" w:eastAsia="zh-CN" w:bidi="hi-IN"/>
-              </w:rPr>
-              <w:t xml:space="preserve">Firma Beispiel</w:t>
+            <w:tcW w:w="1012" w:type="dxa"/>
+            <w:tcBorders>
+              <w:top w:val="single" w:sz="2" w:space="0" w:color="000001"/>
+              <w:left w:val="single" w:sz="2" w:space="0" w:color="000001"/>
+              <w:bottom w:val="single" w:sz="2" w:space="0" w:color="000001"/>
+              <w:insideH w:val="single" w:sz="2" w:space="0" w:color="000001"/>
+            </w:tcBorders>
+            <w:shd w:fill="auto" w:val="clear"/>
+            <w:tcMar>
+              <w:left w:w="48" w:type="dxa"/>
+            </w:tcMar>
+          </w:tcPr>
+          <w:p>
+            <w:pPr>
+              <w:pStyle w:val="TableContents"/>
+              <w:rPr>
+                <w:lang w:val="de-CH" w:eastAsia="zh-CN" w:bidi="hi-IN"/>
+              </w:rPr>
+            </w:pPr>
+            <w:r>
+              <w:rPr>
+                <w:lang w:val="de-CH" w:eastAsia="zh-CN" w:bidi="hi-IN"/>
+              </w:rPr>
+              <w:t>Firma Beispiel</w:t>
             </w:r>
           </w:p>
         </w:tc>
@@ -1765,21 +1765,21 @@
             </w:tcBorders>
             <w:shd w:fill="auto" w:val="clear"/>
             <w:tcMar>
-              <w:left w:w="51" w:type="dxa"/>
-            </w:tcMar>
-          </w:tcPr>
-          <w:p>
-            <w:pPr>
-              <w:pStyle w:val="TableContents"/>
-              <w:rPr>
-                <w:lang w:val="de-CH" w:eastAsia="zh-CN" w:bidi="hi-IN"/>
-              </w:rPr>
-            </w:pPr>
-            <w:r>
-              <w:rPr>
-                <w:lang w:val="de-CH" w:eastAsia="zh-CN" w:bidi="hi-IN"/>
-              </w:rPr>
-              <w:t xml:space="preserve">Hans Beispiel</w:t>
+              <w:left w:w="48" w:type="dxa"/>
+            </w:tcMar>
+          </w:tcPr>
+          <w:p>
+            <w:pPr>
+              <w:pStyle w:val="TableContents"/>
+              <w:rPr>
+                <w:lang w:val="de-CH" w:eastAsia="zh-CN" w:bidi="hi-IN"/>
+              </w:rPr>
+            </w:pPr>
+            <w:r>
+              <w:rPr>
+                <w:lang w:val="de-CH" w:eastAsia="zh-CN" w:bidi="hi-IN"/>
+              </w:rPr>
+              <w:t>Hans Beispiel</w:t>
             </w:r>
           </w:p>
         </w:tc>
@@ -1794,50 +1794,50 @@
             </w:tcBorders>
             <w:shd w:fill="auto" w:val="clear"/>
             <w:tcMar>
-              <w:left w:w="51" w:type="dxa"/>
-            </w:tcMar>
-          </w:tcPr>
-          <w:p>
-            <w:pPr>
-              <w:pStyle w:val="TableContents"/>
-              <w:rPr>
-                <w:lang w:val="de-CH" w:eastAsia="zh-CN" w:bidi="hi-IN"/>
-              </w:rPr>
-            </w:pPr>
-            <w:r>
-              <w:rPr>
-                <w:lang w:val="de-CH" w:eastAsia="zh-CN" w:bidi="hi-IN"/>
-              </w:rPr>
-              <w:t xml:space="preserve"/>
-            </w:r>
-          </w:p>
-        </w:tc>
-        <w:tc>
-          <w:tcPr>
-            <w:tcW w:w="1800" w:type="dxa"/>
-            <w:tcBorders>
-              <w:top w:val="single" w:sz="2" w:space="0" w:color="000001"/>
-              <w:left w:val="single" w:sz="2" w:space="0" w:color="000001"/>
-              <w:bottom w:val="single" w:sz="2" w:space="0" w:color="000001"/>
-              <w:insideH w:val="single" w:sz="2" w:space="0" w:color="000001"/>
-            </w:tcBorders>
-            <w:shd w:fill="auto" w:val="clear"/>
-            <w:tcMar>
-              <w:left w:w="51" w:type="dxa"/>
-            </w:tcMar>
-          </w:tcPr>
-          <w:p>
-            <w:pPr>
-              <w:pStyle w:val="TableContents"/>
-              <w:rPr>
-                <w:lang w:val="de-CH" w:eastAsia="zh-CN" w:bidi="hi-IN"/>
-              </w:rPr>
-            </w:pPr>
-            <w:r>
-              <w:rPr>
-                <w:lang w:val="de-CH" w:eastAsia="zh-CN" w:bidi="hi-IN"/>
-              </w:rPr>
-              <w:t xml:space="preserve"/>
+              <w:left w:w="48" w:type="dxa"/>
+            </w:tcMar>
+          </w:tcPr>
+          <w:p>
+            <w:pPr>
+              <w:pStyle w:val="TableContents"/>
+              <w:rPr>
+                <w:lang w:val="de-CH" w:eastAsia="zh-CN" w:bidi="hi-IN"/>
+              </w:rPr>
+            </w:pPr>
+            <w:r>
+              <w:rPr>
+                <w:lang w:val="de-CH" w:eastAsia="zh-CN" w:bidi="hi-IN"/>
+              </w:rPr>
+              <w:t/>
+            </w:r>
+          </w:p>
+        </w:tc>
+        <w:tc>
+          <w:tcPr>
+            <w:tcW w:w="1801" w:type="dxa"/>
+            <w:tcBorders>
+              <w:top w:val="single" w:sz="2" w:space="0" w:color="000001"/>
+              <w:left w:val="single" w:sz="2" w:space="0" w:color="000001"/>
+              <w:bottom w:val="single" w:sz="2" w:space="0" w:color="000001"/>
+              <w:insideH w:val="single" w:sz="2" w:space="0" w:color="000001"/>
+            </w:tcBorders>
+            <w:shd w:fill="auto" w:val="clear"/>
+            <w:tcMar>
+              <w:left w:w="48" w:type="dxa"/>
+            </w:tcMar>
+          </w:tcPr>
+          <w:p>
+            <w:pPr>
+              <w:pStyle w:val="TableContents"/>
+              <w:rPr>
+                <w:lang w:val="de-CH" w:eastAsia="zh-CN" w:bidi="hi-IN"/>
+              </w:rPr>
+            </w:pPr>
+            <w:r>
+              <w:rPr>
+                <w:lang w:val="de-CH" w:eastAsia="zh-CN" w:bidi="hi-IN"/>
+              </w:rPr>
+              <w:t/>
             </w:r>
           </w:p>
         </w:tc>
@@ -1852,27 +1852,27 @@
             </w:tcBorders>
             <w:shd w:fill="auto" w:val="clear"/>
             <w:tcMar>
-              <w:left w:w="51" w:type="dxa"/>
-            </w:tcMar>
-          </w:tcPr>
-          <w:p>
-            <w:pPr>
-              <w:pStyle w:val="TableContents"/>
-              <w:rPr>
-                <w:lang w:val="de-CH" w:eastAsia="zh-CN" w:bidi="hi-IN"/>
-              </w:rPr>
-            </w:pPr>
-            <w:r>
-              <w:rPr>
-                <w:lang w:val="de-CH" w:eastAsia="zh-CN" w:bidi="hi-IN"/>
-              </w:rPr>
-              <w:t xml:space="preserve"/>
-            </w:r>
-          </w:p>
-        </w:tc>
-        <w:tc>
-          <w:tcPr>
-            <w:tcW w:w="1632" w:type="dxa"/>
+              <w:left w:w="48" w:type="dxa"/>
+            </w:tcMar>
+          </w:tcPr>
+          <w:p>
+            <w:pPr>
+              <w:pStyle w:val="TableContents"/>
+              <w:rPr>
+                <w:lang w:val="de-CH" w:eastAsia="zh-CN" w:bidi="hi-IN"/>
+              </w:rPr>
+            </w:pPr>
+            <w:r>
+              <w:rPr>
+                <w:lang w:val="de-CH" w:eastAsia="zh-CN" w:bidi="hi-IN"/>
+              </w:rPr>
+              <w:t/>
+            </w:r>
+          </w:p>
+        </w:tc>
+        <w:tc>
+          <w:tcPr>
+            <w:tcW w:w="1631" w:type="dxa"/>
             <w:tcBorders>
               <w:top w:val="single" w:sz="2" w:space="0" w:color="000001"/>
               <w:left w:val="single" w:sz="2" w:space="0" w:color="000001"/>
@@ -1883,21 +1883,706 @@
             </w:tcBorders>
             <w:shd w:fill="auto" w:val="clear"/>
             <w:tcMar>
-              <w:left w:w="51" w:type="dxa"/>
-            </w:tcMar>
-          </w:tcPr>
-          <w:p>
-            <w:pPr>
-              <w:pStyle w:val="TableContents"/>
-              <w:rPr>
-                <w:lang w:val="de-CH" w:eastAsia="zh-CN" w:bidi="hi-IN"/>
-              </w:rPr>
-            </w:pPr>
-            <w:r>
-              <w:rPr>
-                <w:lang w:val="de-CH" w:eastAsia="zh-CN" w:bidi="hi-IN"/>
-              </w:rPr>
-              <w:t xml:space="preserve"/>
+              <w:left w:w="48" w:type="dxa"/>
+            </w:tcMar>
+          </w:tcPr>
+          <w:p>
+            <w:pPr>
+              <w:pStyle w:val="TableContents"/>
+              <w:rPr>
+                <w:lang w:val="de-CH" w:eastAsia="zh-CN" w:bidi="hi-IN"/>
+              </w:rPr>
+            </w:pPr>
+            <w:r>
+              <w:rPr>
+                <w:lang w:val="de-CH" w:eastAsia="zh-CN" w:bidi="hi-IN"/>
+              </w:rPr>
+              <w:t/>
+            </w:r>
+          </w:p>
+        </w:tc>
+      </w:tr>
+    </w:tbl>
+    <w:p>
+      <w:pPr>
+        <w:pStyle w:val="Heading3"/>
+        <w:rPr/>
+      </w:pPr>
+      <w:r>
+        <w:rPr/>
+        <w:t>Gebühren</w:t>
+      </w:r>
+    </w:p>
+    <w:tbl>
+      <w:tblPr>
+        <w:tblW w:w="9638" w:type="dxa"/>
+        <w:jc w:val="left"/>
+        <w:tblInd w:w="50" w:type="dxa"/>
+        <w:tblBorders>
+          <w:top w:val="single" w:sz="2" w:space="0" w:color="000001"/>
+          <w:left w:val="single" w:sz="2" w:space="0" w:color="000001"/>
+          <w:bottom w:val="single" w:sz="2" w:space="0" w:color="000001"/>
+          <w:insideH w:val="single" w:sz="2" w:space="0" w:color="000001"/>
+        </w:tblBorders>
+        <w:tblCellMar>
+          <w:top w:w="55" w:type="dxa"/>
+          <w:left w:w="48" w:type="dxa"/>
+          <w:bottom w:w="55" w:type="dxa"/>
+          <w:right w:w="55" w:type="dxa"/>
+        </w:tblCellMar>
+      </w:tblPr>
+      <w:tblGrid>
+        <w:gridCol w:w="2428"/>
+        <w:gridCol w:w="2700"/>
+        <w:gridCol w:w="1716"/>
+        <w:gridCol w:w="1350"/>
+        <w:gridCol w:w="1444"/>
+      </w:tblGrid>
+      <w:tr>
+        <w:trPr/>
+        <w:tc>
+          <w:tcPr>
+            <w:tcW w:w="2428" w:type="dxa"/>
+            <w:tcBorders>
+              <w:top w:val="single" w:sz="2" w:space="0" w:color="000001"/>
+              <w:left w:val="single" w:sz="2" w:space="0" w:color="000001"/>
+              <w:bottom w:val="single" w:sz="2" w:space="0" w:color="000001"/>
+              <w:insideH w:val="single" w:sz="2" w:space="0" w:color="000001"/>
+            </w:tcBorders>
+            <w:shd w:fill="auto" w:val="clear"/>
+            <w:tcMar>
+              <w:left w:w="48" w:type="dxa"/>
+            </w:tcMar>
+          </w:tcPr>
+          <w:p>
+            <w:pPr>
+              <w:pStyle w:val="TableHeading"/>
+              <w:rPr/>
+            </w:pPr>
+            <w:r>
+              <w:rPr>
+                <w:lang w:val="de-CH" w:eastAsia="zh-CN" w:bidi="hi-IN"/>
+              </w:rPr>
+              <w:t>Leistung</w:t>
+            </w:r>
+          </w:p>
+        </w:tc>
+        <w:tc>
+          <w:tcPr>
+            <w:tcW w:w="2700" w:type="dxa"/>
+            <w:tcBorders>
+              <w:top w:val="single" w:sz="2" w:space="0" w:color="000001"/>
+              <w:left w:val="single" w:sz="2" w:space="0" w:color="000001"/>
+              <w:bottom w:val="single" w:sz="2" w:space="0" w:color="000001"/>
+              <w:insideH w:val="single" w:sz="2" w:space="0" w:color="000001"/>
+            </w:tcBorders>
+            <w:shd w:fill="auto" w:val="clear"/>
+            <w:tcMar>
+              <w:left w:w="48" w:type="dxa"/>
+            </w:tcMar>
+          </w:tcPr>
+          <w:p>
+            <w:pPr>
+              <w:pStyle w:val="TableHeading"/>
+              <w:rPr/>
+            </w:pPr>
+            <w:r>
+              <w:rPr>
+                <w:lang w:val="de-CH" w:eastAsia="zh-CN" w:bidi="hi-IN"/>
+              </w:rPr>
+              <w:t>Fachstelle</w:t>
+            </w:r>
+          </w:p>
+        </w:tc>
+        <w:tc>
+          <w:tcPr>
+            <w:tcW w:w="1716" w:type="dxa"/>
+            <w:tcBorders>
+              <w:top w:val="single" w:sz="2" w:space="0" w:color="000001"/>
+              <w:left w:val="single" w:sz="2" w:space="0" w:color="000001"/>
+              <w:bottom w:val="single" w:sz="2" w:space="0" w:color="000001"/>
+              <w:insideH w:val="single" w:sz="2" w:space="0" w:color="000001"/>
+            </w:tcBorders>
+            <w:shd w:fill="auto" w:val="clear"/>
+            <w:tcMar>
+              <w:left w:w="48" w:type="dxa"/>
+            </w:tcMar>
+          </w:tcPr>
+          <w:p>
+            <w:pPr>
+              <w:pStyle w:val="TableHeading"/>
+              <w:rPr/>
+            </w:pPr>
+            <w:r>
+              <w:rPr>
+                <w:lang w:val="de-CH" w:eastAsia="zh-CN" w:bidi="hi-IN"/>
+              </w:rPr>
+              <w:t>Konto</w:t>
+            </w:r>
+          </w:p>
+        </w:tc>
+        <w:tc>
+          <w:tcPr>
+            <w:tcW w:w="1350" w:type="dxa"/>
+            <w:tcBorders>
+              <w:top w:val="single" w:sz="2" w:space="0" w:color="000001"/>
+              <w:left w:val="single" w:sz="2" w:space="0" w:color="000001"/>
+              <w:bottom w:val="single" w:sz="2" w:space="0" w:color="000001"/>
+              <w:insideH w:val="single" w:sz="2" w:space="0" w:color="000001"/>
+            </w:tcBorders>
+            <w:shd w:fill="auto" w:val="clear"/>
+            <w:tcMar>
+              <w:left w:w="48" w:type="dxa"/>
+            </w:tcMar>
+          </w:tcPr>
+          <w:p>
+            <w:pPr>
+              <w:pStyle w:val="TableHeading"/>
+              <w:rPr/>
+            </w:pPr>
+            <w:r>
+              <w:rPr>
+                <w:lang w:val="de-CH" w:eastAsia="zh-CN" w:bidi="hi-IN"/>
+              </w:rPr>
+              <w:t>Betrag</w:t>
+            </w:r>
+          </w:p>
+        </w:tc>
+        <w:tc>
+          <w:tcPr>
+            <w:tcW w:w="1444" w:type="dxa"/>
+            <w:tcBorders>
+              <w:top w:val="single" w:sz="2" w:space="0" w:color="000001"/>
+              <w:left w:val="single" w:sz="2" w:space="0" w:color="000001"/>
+              <w:bottom w:val="single" w:sz="2" w:space="0" w:color="000001"/>
+              <w:right w:val="single" w:sz="2" w:space="0" w:color="000001"/>
+              <w:insideH w:val="single" w:sz="2" w:space="0" w:color="000001"/>
+              <w:insideV w:val="single" w:sz="2" w:space="0" w:color="000001"/>
+            </w:tcBorders>
+            <w:shd w:fill="auto" w:val="clear"/>
+            <w:tcMar>
+              <w:left w:w="48" w:type="dxa"/>
+            </w:tcMar>
+          </w:tcPr>
+          <w:p>
+            <w:pPr>
+              <w:pStyle w:val="TableHeading"/>
+              <w:rPr/>
+            </w:pPr>
+            <w:r>
+              <w:rPr>
+                <w:lang w:val="de-CH" w:eastAsia="zh-CN" w:bidi="hi-IN"/>
+              </w:rPr>
+              <w:t>Erfasst am</w:t>
+            </w:r>
+          </w:p>
+        </w:tc>
+      </w:tr>
+      <w:tr>
+        <w:trPr/>
+        <w:tc>
+          <w:tcPr>
+            <w:tcW w:w="2428" w:type="dxa"/>
+            <w:tcBorders>
+              <w:top w:val="single" w:sz="2" w:space="0" w:color="000001"/>
+              <w:left w:val="single" w:sz="2" w:space="0" w:color="000001"/>
+              <w:bottom w:val="single" w:sz="2" w:space="0" w:color="000001"/>
+              <w:insideH w:val="single" w:sz="2" w:space="0" w:color="000001"/>
+            </w:tcBorders>
+            <w:shd w:fill="auto" w:val="clear"/>
+            <w:tcMar>
+              <w:left w:w="48" w:type="dxa"/>
+            </w:tcMar>
+          </w:tcPr>
+          <w:p>
+            <w:pPr>
+              <w:pStyle w:val="TableContents"/>
+              <w:rPr/>
+            </w:pPr>
+            <w:r>
+              <w:rPr>
+                <w:lang w:val="de-CH" w:eastAsia="zh-CN" w:bidi="hi-IN"/>
+              </w:rPr>
+              <w:t xml:space="preserve">Allgemein / Gebühren</w:t>
+            </w:r>
+          </w:p>
+        </w:tc>
+        <w:tc>
+          <w:tcPr>
+            <w:tcW w:w="2700" w:type="dxa"/>
+            <w:tcBorders>
+              <w:top w:val="single" w:sz="2" w:space="0" w:color="000001"/>
+              <w:left w:val="single" w:sz="2" w:space="0" w:color="000001"/>
+              <w:bottom w:val="single" w:sz="2" w:space="0" w:color="000001"/>
+              <w:insideH w:val="single" w:sz="2" w:space="0" w:color="000001"/>
+            </w:tcBorders>
+            <w:shd w:fill="auto" w:val="clear"/>
+            <w:tcMar>
+              <w:left w:w="48" w:type="dxa"/>
+            </w:tcMar>
+          </w:tcPr>
+          <w:p>
+            <w:pPr>
+              <w:pStyle w:val="TableContents"/>
+              <w:rPr/>
+            </w:pPr>
+            <w:r>
+              <w:rPr>
+                <w:lang w:val="de-CH" w:eastAsia="zh-CN" w:bidi="hi-IN"/>
+              </w:rPr>
+              <w:t xml:space="preserve">Amt für Tests</w:t>
+            </w:r>
+          </w:p>
+        </w:tc>
+        <w:tc>
+          <w:tcPr>
+            <w:tcW w:w="1716" w:type="dxa"/>
+            <w:tcBorders>
+              <w:top w:val="single" w:sz="2" w:space="0" w:color="000001"/>
+              <w:left w:val="single" w:sz="2" w:space="0" w:color="000001"/>
+              <w:bottom w:val="single" w:sz="2" w:space="0" w:color="000001"/>
+              <w:insideH w:val="single" w:sz="2" w:space="0" w:color="000001"/>
+            </w:tcBorders>
+            <w:shd w:fill="auto" w:val="clear"/>
+            <w:tcMar>
+              <w:left w:w="48" w:type="dxa"/>
+            </w:tcMar>
+          </w:tcPr>
+          <w:p>
+            <w:pPr>
+              <w:pStyle w:val="TableContents"/>
+              <w:rPr/>
+            </w:pPr>
+            <w:r>
+              <w:rPr>
+                <w:lang w:val="de-CH" w:eastAsia="zh-CN" w:bidi="hi-IN"/>
+              </w:rPr>
+              <w:t xml:space="preserve">0000</w:t>
+            </w:r>
+          </w:p>
+        </w:tc>
+        <w:tc>
+          <w:tcPr>
+            <w:tcW w:w="1350" w:type="dxa"/>
+            <w:tcBorders>
+              <w:top w:val="single" w:sz="2" w:space="0" w:color="000001"/>
+              <w:left w:val="single" w:sz="2" w:space="0" w:color="000001"/>
+              <w:bottom w:val="single" w:sz="2" w:space="0" w:color="000001"/>
+              <w:insideH w:val="single" w:sz="2" w:space="0" w:color="000001"/>
+            </w:tcBorders>
+            <w:shd w:fill="auto" w:val="clear"/>
+            <w:tcMar>
+              <w:left w:w="48" w:type="dxa"/>
+            </w:tcMar>
+          </w:tcPr>
+          <w:p>
+            <w:pPr>
+              <w:pStyle w:val="TableContents"/>
+              <w:rPr/>
+            </w:pPr>
+            <w:r>
+              <w:rPr>
+                <w:lang w:val="de-CH" w:eastAsia="zh-CN" w:bidi="hi-IN"/>
+              </w:rPr>
+              <w:t xml:space="preserve">822.2</w:t>
+            </w:r>
+          </w:p>
+        </w:tc>
+        <w:tc>
+          <w:tcPr>
+            <w:tcW w:w="1444" w:type="dxa"/>
+            <w:tcBorders>
+              <w:top w:val="single" w:sz="2" w:space="0" w:color="000001"/>
+              <w:left w:val="single" w:sz="2" w:space="0" w:color="000001"/>
+              <w:bottom w:val="single" w:sz="2" w:space="0" w:color="000001"/>
+              <w:right w:val="single" w:sz="2" w:space="0" w:color="000001"/>
+              <w:insideH w:val="single" w:sz="2" w:space="0" w:color="000001"/>
+              <w:insideV w:val="single" w:sz="2" w:space="0" w:color="000001"/>
+            </w:tcBorders>
+            <w:shd w:fill="auto" w:val="clear"/>
+            <w:tcMar>
+              <w:left w:w="48" w:type="dxa"/>
+            </w:tcMar>
+          </w:tcPr>
+          <w:p>
+            <w:pPr>
+              <w:pStyle w:val="TableContents"/>
+              <w:rPr/>
+            </w:pPr>
+            <w:r>
+              <w:rPr>
+                <w:lang w:val="de-CH" w:eastAsia="zh-CN" w:bidi="hi-IN"/>
+              </w:rPr>
+              <w:t xml:space="preserve">03.04.2018</w:t>
+            </w:r>
+          </w:p>
+        </w:tc>
+      </w:tr>
+    </w:tbl>
+    <w:p>
+      <w:pPr>
+        <w:pStyle w:val="Heading3"/>
+        <w:rPr/>
+      </w:pPr>
+      <w:r>
+        <w:rPr/>
+        <w:t>Zirkulation</w:t>
+      </w:r>
+    </w:p>
+    <w:tbl>
+      <w:tblPr>
+        <w:tblW w:w="9638" w:type="dxa"/>
+        <w:jc w:val="left"/>
+        <w:tblInd w:w="50" w:type="dxa"/>
+        <w:tblBorders>
+          <w:top w:val="single" w:sz="2" w:space="0" w:color="000001"/>
+          <w:left w:val="single" w:sz="2" w:space="0" w:color="000001"/>
+          <w:bottom w:val="single" w:sz="2" w:space="0" w:color="000001"/>
+          <w:insideH w:val="single" w:sz="2" w:space="0" w:color="000001"/>
+        </w:tblBorders>
+        <w:tblCellMar>
+          <w:top w:w="55" w:type="dxa"/>
+          <w:left w:w="48" w:type="dxa"/>
+          <w:bottom w:w="55" w:type="dxa"/>
+          <w:right w:w="55" w:type="dxa"/>
+        </w:tblCellMar>
+      </w:tblPr>
+      <w:tblGrid>
+        <w:gridCol w:w="1541"/>
+        <w:gridCol w:w="2509"/>
+        <w:gridCol w:w="1256"/>
+        <w:gridCol w:w="1172"/>
+        <w:gridCol w:w="1622"/>
+        <w:gridCol w:w="1538"/>
+      </w:tblGrid>
+      <w:tr>
+        <w:trPr/>
+        <w:tc>
+          <w:tcPr>
+            <w:tcW w:w="1541" w:type="dxa"/>
+            <w:tcBorders>
+              <w:top w:val="single" w:sz="2" w:space="0" w:color="000001"/>
+              <w:left w:val="single" w:sz="2" w:space="0" w:color="000001"/>
+              <w:bottom w:val="single" w:sz="2" w:space="0" w:color="000001"/>
+              <w:insideH w:val="single" w:sz="2" w:space="0" w:color="000001"/>
+            </w:tcBorders>
+            <w:shd w:fill="auto" w:val="clear"/>
+            <w:tcMar>
+              <w:left w:w="48" w:type="dxa"/>
+            </w:tcMar>
+          </w:tcPr>
+          <w:p>
+            <w:pPr>
+              <w:pStyle w:val="TableHeading"/>
+              <w:rPr/>
+            </w:pPr>
+            <w:r>
+              <w:rPr>
+                <w:lang w:val="de-CH" w:eastAsia="zh-CN" w:bidi="hi-IN"/>
+              </w:rPr>
+              <w:t>Fachstelle</w:t>
+            </w:r>
+          </w:p>
+        </w:tc>
+        <w:tc>
+          <w:tcPr>
+            <w:tcW w:w="2509" w:type="dxa"/>
+            <w:tcBorders>
+              <w:top w:val="single" w:sz="2" w:space="0" w:color="000001"/>
+              <w:left w:val="single" w:sz="2" w:space="0" w:color="000001"/>
+              <w:bottom w:val="single" w:sz="2" w:space="0" w:color="000001"/>
+              <w:insideH w:val="single" w:sz="2" w:space="0" w:color="000001"/>
+            </w:tcBorders>
+            <w:shd w:fill="auto" w:val="clear"/>
+            <w:tcMar>
+              <w:left w:w="48" w:type="dxa"/>
+            </w:tcMar>
+          </w:tcPr>
+          <w:p>
+            <w:pPr>
+              <w:pStyle w:val="TableHeading"/>
+              <w:rPr/>
+            </w:pPr>
+            <w:r>
+              <w:rPr>
+                <w:lang w:val="de-CH" w:eastAsia="zh-CN" w:bidi="hi-IN"/>
+              </w:rPr>
+              <w:t>Zustellungsgrund</w:t>
+            </w:r>
+          </w:p>
+        </w:tc>
+        <w:tc>
+          <w:tcPr>
+            <w:tcW w:w="1256" w:type="dxa"/>
+            <w:tcBorders>
+              <w:top w:val="single" w:sz="2" w:space="0" w:color="000001"/>
+              <w:left w:val="single" w:sz="2" w:space="0" w:color="000001"/>
+              <w:bottom w:val="single" w:sz="2" w:space="0" w:color="000001"/>
+              <w:insideH w:val="single" w:sz="2" w:space="0" w:color="000001"/>
+            </w:tcBorders>
+            <w:shd w:fill="auto" w:val="clear"/>
+            <w:tcMar>
+              <w:left w:w="48" w:type="dxa"/>
+            </w:tcMar>
+          </w:tcPr>
+          <w:p>
+            <w:pPr>
+              <w:pStyle w:val="TableHeading"/>
+              <w:rPr/>
+            </w:pPr>
+            <w:r>
+              <w:rPr>
+                <w:lang w:val="de-CH" w:eastAsia="zh-CN" w:bidi="hi-IN"/>
+              </w:rPr>
+              <w:t>Frist</w:t>
+            </w:r>
+          </w:p>
+        </w:tc>
+        <w:tc>
+          <w:tcPr>
+            <w:tcW w:w="1172" w:type="dxa"/>
+            <w:tcBorders>
+              <w:top w:val="single" w:sz="2" w:space="0" w:color="000001"/>
+              <w:left w:val="single" w:sz="2" w:space="0" w:color="000001"/>
+              <w:bottom w:val="single" w:sz="2" w:space="0" w:color="000001"/>
+              <w:insideH w:val="single" w:sz="2" w:space="0" w:color="000001"/>
+            </w:tcBorders>
+            <w:shd w:fill="auto" w:val="clear"/>
+            <w:tcMar>
+              <w:left w:w="48" w:type="dxa"/>
+            </w:tcMar>
+          </w:tcPr>
+          <w:p>
+            <w:pPr>
+              <w:pStyle w:val="TableHeading"/>
+              <w:rPr/>
+            </w:pPr>
+            <w:r>
+              <w:rPr>
+                <w:lang w:val="de-CH" w:eastAsia="zh-CN" w:bidi="hi-IN"/>
+              </w:rPr>
+              <w:t>Status</w:t>
+            </w:r>
+          </w:p>
+        </w:tc>
+        <w:tc>
+          <w:tcPr>
+            <w:tcW w:w="1622" w:type="dxa"/>
+            <w:tcBorders>
+              <w:top w:val="single" w:sz="2" w:space="0" w:color="000001"/>
+              <w:left w:val="single" w:sz="2" w:space="0" w:color="000001"/>
+              <w:bottom w:val="single" w:sz="2" w:space="0" w:color="000001"/>
+              <w:insideH w:val="single" w:sz="2" w:space="0" w:color="000001"/>
+            </w:tcBorders>
+            <w:shd w:fill="auto" w:val="clear"/>
+            <w:tcMar>
+              <w:left w:w="48" w:type="dxa"/>
+            </w:tcMar>
+          </w:tcPr>
+          <w:p>
+            <w:pPr>
+              <w:pStyle w:val="TableHeading"/>
+              <w:rPr/>
+            </w:pPr>
+            <w:r>
+              <w:rPr>
+                <w:lang w:val="de-CH" w:eastAsia="zh-CN" w:bidi="hi-IN"/>
+              </w:rPr>
+              <w:t>Start</w:t>
+            </w:r>
+          </w:p>
+        </w:tc>
+        <w:tc>
+          <w:tcPr>
+            <w:tcW w:w="1538" w:type="dxa"/>
+            <w:tcBorders>
+              <w:top w:val="single" w:sz="2" w:space="0" w:color="000001"/>
+              <w:left w:val="single" w:sz="2" w:space="0" w:color="000001"/>
+              <w:bottom w:val="single" w:sz="2" w:space="0" w:color="000001"/>
+              <w:right w:val="single" w:sz="2" w:space="0" w:color="000001"/>
+              <w:insideH w:val="single" w:sz="2" w:space="0" w:color="000001"/>
+              <w:insideV w:val="single" w:sz="2" w:space="0" w:color="000001"/>
+            </w:tcBorders>
+            <w:shd w:fill="auto" w:val="clear"/>
+            <w:tcMar>
+              <w:left w:w="48" w:type="dxa"/>
+            </w:tcMar>
+          </w:tcPr>
+          <w:p>
+            <w:pPr>
+              <w:pStyle w:val="TableHeading"/>
+              <w:rPr/>
+            </w:pPr>
+            <w:r>
+              <w:rPr/>
+              <w:t>Ende</w:t>
+            </w:r>
+          </w:p>
+        </w:tc>
+      </w:tr>
+      <w:tr>
+        <w:trPr/>
+        <w:tc>
+          <w:tcPr>
+            <w:tcW w:w="1541" w:type="dxa"/>
+            <w:tcBorders>
+              <w:top w:val="single" w:sz="2" w:space="0" w:color="000001"/>
+              <w:left w:val="single" w:sz="2" w:space="0" w:color="000001"/>
+              <w:bottom w:val="single" w:sz="2" w:space="0" w:color="000001"/>
+              <w:insideH w:val="single" w:sz="2" w:space="0" w:color="000001"/>
+            </w:tcBorders>
+            <w:shd w:fill="auto" w:val="clear"/>
+            <w:tcMar>
+              <w:left w:w="48" w:type="dxa"/>
+            </w:tcMar>
+          </w:tcPr>
+          <w:p>
+            <w:pPr>
+              <w:pStyle w:val="TableContents"/>
+              <w:rPr/>
+            </w:pPr>
+            <w:r>
+              <w:rPr>
+                <w:lang w:val="de-CH" w:eastAsia="zh-CN" w:bidi="hi-IN"/>
+              </w:rPr>
+              <w:t xml:space="preserve">Fachstelle</w:t>
+            </w:r>
+          </w:p>
+        </w:tc>
+        <w:tc>
+          <w:tcPr>
+            <w:tcW w:w="2509" w:type="dxa"/>
+            <w:tcBorders>
+              <w:top w:val="single" w:sz="2" w:space="0" w:color="000001"/>
+              <w:left w:val="single" w:sz="2" w:space="0" w:color="000001"/>
+              <w:bottom w:val="single" w:sz="2" w:space="0" w:color="000001"/>
+              <w:insideH w:val="single" w:sz="2" w:space="0" w:color="000001"/>
+            </w:tcBorders>
+            <w:shd w:fill="auto" w:val="clear"/>
+            <w:tcMar>
+              <w:left w:w="48" w:type="dxa"/>
+            </w:tcMar>
+          </w:tcPr>
+          <w:p>
+            <w:pPr>
+              <w:pStyle w:val="TableContents"/>
+              <w:rPr/>
+            </w:pPr>
+            <w:r>
+              <w:rPr>
+                <w:lang w:val="de-CH" w:eastAsia="zh-CN" w:bidi="hi-IN"/>
+              </w:rPr>
+              <w:t xml:space="preserve">Grund</w:t>
+            </w:r>
+          </w:p>
+        </w:tc>
+        <w:tc>
+          <w:tcPr>
+            <w:tcW w:w="1256" w:type="dxa"/>
+            <w:tcBorders>
+              <w:top w:val="single" w:sz="2" w:space="0" w:color="000001"/>
+              <w:left w:val="single" w:sz="2" w:space="0" w:color="000001"/>
+              <w:bottom w:val="single" w:sz="2" w:space="0" w:color="000001"/>
+              <w:insideH w:val="single" w:sz="2" w:space="0" w:color="000001"/>
+            </w:tcBorders>
+            <w:shd w:fill="auto" w:val="clear"/>
+            <w:tcMar>
+              <w:left w:w="48" w:type="dxa"/>
+            </w:tcMar>
+          </w:tcPr>
+          <w:p>
+            <w:pPr>
+              <w:pStyle w:val="TableContents"/>
+              <w:rPr/>
+            </w:pPr>
+            <w:r>
+              <w:rPr>
+                <w:lang w:val="de-CH" w:eastAsia="zh-CN" w:bidi="hi-IN"/>
+              </w:rPr>
+              <w:t xml:space="preserve">07.05.2018</w:t>
+            </w:r>
+          </w:p>
+        </w:tc>
+        <w:tc>
+          <w:tcPr>
+            <w:tcW w:w="1172" w:type="dxa"/>
+            <w:tcBorders>
+              <w:top w:val="single" w:sz="2" w:space="0" w:color="000001"/>
+              <w:left w:val="single" w:sz="2" w:space="0" w:color="000001"/>
+              <w:bottom w:val="single" w:sz="2" w:space="0" w:color="000001"/>
+              <w:insideH w:val="single" w:sz="2" w:space="0" w:color="000001"/>
+            </w:tcBorders>
+            <w:shd w:fill="auto" w:val="clear"/>
+            <w:tcMar>
+              <w:left w:w="48" w:type="dxa"/>
+            </w:tcMar>
+          </w:tcPr>
+          <w:p>
+            <w:pPr>
+              <w:pStyle w:val="TableContents"/>
+              <w:rPr/>
+            </w:pPr>
+            <w:r>
+              <w:rPr>
+                <w:lang w:val="de-CH" w:eastAsia="zh-CN" w:bidi="hi-IN"/>
+              </w:rPr>
+              <w:t xml:space="preserve">OK</w:t>
+            </w:r>
+          </w:p>
+        </w:tc>
+        <w:tc>
+          <w:tcPr>
+            <w:tcW w:w="1622" w:type="dxa"/>
+            <w:tcBorders>
+              <w:top w:val="single" w:sz="2" w:space="0" w:color="000001"/>
+              <w:left w:val="single" w:sz="2" w:space="0" w:color="000001"/>
+              <w:bottom w:val="single" w:sz="2" w:space="0" w:color="000001"/>
+              <w:insideH w:val="single" w:sz="2" w:space="0" w:color="000001"/>
+            </w:tcBorders>
+            <w:shd w:fill="auto" w:val="clear"/>
+            <w:tcMar>
+              <w:left w:w="48" w:type="dxa"/>
+            </w:tcMar>
+          </w:tcPr>
+          <w:p>
+            <w:pPr>
+              <w:pStyle w:val="TableContents"/>
+              <w:rPr/>
+            </w:pPr>
+            <w:r>
+              <w:rPr>
+                <w:lang w:val="de-CH" w:eastAsia="zh-CN" w:bidi="hi-IN"/>
+              </w:rPr>
+              <w:t xml:space="preserve">16.04.2018</w:t>
+            </w:r>
+          </w:p>
+        </w:tc>
+        <w:tc>
+          <w:tcPr>
+            <w:tcW w:w="1538" w:type="dxa"/>
+            <w:tcBorders>
+              <w:top w:val="single" w:sz="2" w:space="0" w:color="000001"/>
+              <w:left w:val="single" w:sz="2" w:space="0" w:color="000001"/>
+              <w:bottom w:val="single" w:sz="2" w:space="0" w:color="000001"/>
+              <w:right w:val="single" w:sz="2" w:space="0" w:color="000001"/>
+              <w:insideH w:val="single" w:sz="2" w:space="0" w:color="000001"/>
+              <w:insideV w:val="single" w:sz="2" w:space="0" w:color="000001"/>
+            </w:tcBorders>
+            <w:shd w:fill="auto" w:val="clear"/>
+            <w:tcMar>
+              <w:left w:w="48" w:type="dxa"/>
+            </w:tcMar>
+          </w:tcPr>
+          <w:p>
+            <w:pPr>
+              <w:pStyle w:val="TableContents"/>
+              <w:rPr/>
+            </w:pPr>
+            <w:r>
+              <w:rPr>
+                <w:lang w:val="de-CH" w:eastAsia="zh-CN" w:bidi="hi-IN"/>
+              </w:rPr>
+              <w:t xml:space="preserve">24.05.2018</w:t>
             </w:r>
           </w:p>
         </w:tc>
@@ -2298,6 +2983,7 @@
     <w:rPrDefault>
       <w:rPr>
         <w:rFonts w:ascii="Liberation Serif" w:hAnsi="Liberation Serif" w:eastAsia="Noto Sans CJK SC Regular" w:cs="FreeSans"/>
+        <w:sz w:val="20"/>
         <w:szCs w:val="24"/>
         <w:lang w:val="en-US" w:eastAsia="zh-CN" w:bidi="hi-IN"/>
       </w:rPr>
@@ -2446,6 +3132,69 @@
       <w:rFonts w:cs="OpenSymbol"/>
     </w:rPr>
   </w:style>
+  <w:style w:type="character" w:styleId="ListLabel10">
+    <w:name w:val="ListLabel 10"/>
+    <w:qFormat/>
+    <w:rPr>
+      <w:rFonts w:cs="OpenSymbol"/>
+    </w:rPr>
+  </w:style>
+  <w:style w:type="character" w:styleId="ListLabel11">
+    <w:name w:val="ListLabel 11"/>
+    <w:qFormat/>
+    <w:rPr>
+      <w:rFonts w:cs="OpenSymbol"/>
+    </w:rPr>
+  </w:style>
+  <w:style w:type="character" w:styleId="ListLabel12">
+    <w:name w:val="ListLabel 12"/>
+    <w:qFormat/>
+    <w:rPr>
+      <w:rFonts w:cs="OpenSymbol"/>
+    </w:rPr>
+  </w:style>
+  <w:style w:type="character" w:styleId="ListLabel13">
+    <w:name w:val="ListLabel 13"/>
+    <w:qFormat/>
+    <w:rPr>
+      <w:rFonts w:cs="OpenSymbol"/>
+    </w:rPr>
+  </w:style>
+  <w:style w:type="character" w:styleId="ListLabel14">
+    <w:name w:val="ListLabel 14"/>
+    <w:qFormat/>
+    <w:rPr>
+      <w:rFonts w:cs="OpenSymbol"/>
+    </w:rPr>
+  </w:style>
+  <w:style w:type="character" w:styleId="ListLabel15">
+    <w:name w:val="ListLabel 15"/>
+    <w:qFormat/>
+    <w:rPr>
+      <w:rFonts w:cs="OpenSymbol"/>
+    </w:rPr>
+  </w:style>
+  <w:style w:type="character" w:styleId="ListLabel16">
+    <w:name w:val="ListLabel 16"/>
+    <w:qFormat/>
+    <w:rPr>
+      <w:rFonts w:cs="OpenSymbol"/>
+    </w:rPr>
+  </w:style>
+  <w:style w:type="character" w:styleId="ListLabel17">
+    <w:name w:val="ListLabel 17"/>
+    <w:qFormat/>
+    <w:rPr>
+      <w:rFonts w:cs="OpenSymbol"/>
+    </w:rPr>
+  </w:style>
+  <w:style w:type="character" w:styleId="ListLabel18">
+    <w:name w:val="ListLabel 18"/>
+    <w:qFormat/>
+    <w:rPr>
+      <w:rFonts w:cs="OpenSymbol"/>
+    </w:rPr>
+  </w:style>
   <w:style w:type="paragraph" w:styleId="Heading">
     <w:name w:val="Heading"/>
     <w:basedOn w:val="Normal"/>

</xml_diff>